<commit_message>
Ajout test et resolution problemes
</commit_message>
<xml_diff>
--- a/Manuel d'utilisation.docx
+++ b/Manuel d'utilisation.docx
@@ -3404,7 +3404,10 @@
       </w:pPr>
       <w:bookmarkStart w:id="8" w:name="_Toc151900826"/>
       <w:r>
-        <w:t>1 - Pas d'action</w:t>
+        <w:t>0</w:t>
+      </w:r>
+      <w:r>
+        <w:t xml:space="preserve"> - Pas d'action</w:t>
       </w:r>
       <w:bookmarkEnd w:id="8"/>
     </w:p>
@@ -3452,7 +3455,10 @@
       </w:pPr>
       <w:bookmarkStart w:id="9" w:name="_Toc151900827"/>
       <w:r>
-        <w:t>2 - Voir les enclos existants</w:t>
+        <w:t>1</w:t>
+      </w:r>
+      <w:r>
+        <w:t xml:space="preserve"> - Voir les enclos existants</w:t>
       </w:r>
       <w:bookmarkEnd w:id="9"/>
     </w:p>
@@ -3508,7 +3514,10 @@
       </w:pPr>
       <w:bookmarkStart w:id="10" w:name="_Toc151900828"/>
       <w:r>
-        <w:t>3 - Voir le nombre de créatures totales</w:t>
+        <w:t>2</w:t>
+      </w:r>
+      <w:r>
+        <w:t xml:space="preserve"> - Voir le nombre de créatures totales</w:t>
       </w:r>
       <w:bookmarkEnd w:id="10"/>
     </w:p>
@@ -3556,7 +3565,10 @@
       </w:pPr>
       <w:bookmarkStart w:id="11" w:name="_Toc151900829"/>
       <w:r>
-        <w:t>4 -  Créer un enclos</w:t>
+        <w:t xml:space="preserve">3 </w:t>
+      </w:r>
+      <w:r>
+        <w:t>-  Créer un enclos</w:t>
       </w:r>
       <w:bookmarkEnd w:id="11"/>
       <w:r>
@@ -3599,7 +3611,10 @@
       <w:bookmarkStart w:id="12" w:name="_Toc151900830"/>
       <w:r>
         <w:lastRenderedPageBreak/>
-        <w:t>5 - Examiner un enclos</w:t>
+        <w:t>4</w:t>
+      </w:r>
+      <w:r>
+        <w:t xml:space="preserve"> - Examiner un enclos</w:t>
       </w:r>
       <w:bookmarkEnd w:id="12"/>
       <w:r>
@@ -3690,7 +3705,10 @@
       </w:pPr>
       <w:bookmarkStart w:id="13" w:name="_Toc151900831"/>
       <w:r>
-        <w:t>6 - Nettoyer un enclos</w:t>
+        <w:t>5</w:t>
+      </w:r>
+      <w:r>
+        <w:t xml:space="preserve"> - Nettoyer un enclos</w:t>
       </w:r>
       <w:bookmarkEnd w:id="13"/>
       <w:r>
@@ -3751,7 +3769,10 @@
       </w:pPr>
       <w:bookmarkStart w:id="14" w:name="_Toc151900832"/>
       <w:r>
-        <w:t>7 - Nourrir les créatures d'un enclos</w:t>
+        <w:t>6</w:t>
+      </w:r>
+      <w:r>
+        <w:t xml:space="preserve"> - Nourrir les créatures d'un enclos</w:t>
       </w:r>
       <w:bookmarkEnd w:id="14"/>
     </w:p>
@@ -3817,7 +3838,10 @@
         <w:pStyle w:val="Titre3"/>
       </w:pPr>
       <w:r>
-        <w:t>8 – Soigner un enclos</w:t>
+        <w:t>7</w:t>
+      </w:r>
+      <w:r>
+        <w:t xml:space="preserve"> – Soigner un enclos</w:t>
       </w:r>
     </w:p>
     <w:p>
@@ -3842,7 +3866,7 @@
     <w:p>
       <w:pPr>
         <w:spacing w:after="0" w:line="360" w:lineRule="auto"/>
-        <w:ind w:firstLine="708"/>
+        <w:jc w:val="both"/>
         <w:rPr>
           <w:rFonts w:asciiTheme="majorBidi" w:hAnsiTheme="majorBidi" w:cstheme="majorBidi"/>
           <w:sz w:val="24"/>
@@ -3853,215 +3877,10 @@
     <w:p>
       <w:pPr>
         <w:pStyle w:val="Titre3"/>
-        <w:spacing w:after="0" w:line="360" w:lineRule="auto"/>
-      </w:pPr>
-      <w:bookmarkStart w:id="15" w:name="_Toc151900833"/>
-      <w:r>
-        <w:t>9</w:t>
-      </w:r>
-      <w:r>
-        <w:t xml:space="preserve"> -  Transférer une créature</w:t>
-      </w:r>
-      <w:bookmarkEnd w:id="15"/>
-      <w:r>
-        <w:t xml:space="preserve"> </w:t>
-      </w:r>
-    </w:p>
-    <w:p>
-      <w:pPr>
-        <w:spacing w:after="0" w:line="360" w:lineRule="auto"/>
-        <w:jc w:val="both"/>
-        <w:rPr>
-          <w:rFonts w:asciiTheme="majorBidi" w:hAnsiTheme="majorBidi" w:cstheme="majorBidi"/>
-          <w:sz w:val="24"/>
-          <w:szCs w:val="24"/>
-        </w:rPr>
-      </w:pPr>
-      <w:r>
-        <w:rPr>
-          <w:rFonts w:asciiTheme="majorBidi" w:hAnsiTheme="majorBidi" w:cstheme="majorBidi"/>
-          <w:sz w:val="24"/>
-          <w:szCs w:val="24"/>
-        </w:rPr>
-        <w:tab/>
-      </w:r>
-      <w:r>
-        <w:rPr>
-          <w:rFonts w:asciiTheme="majorBidi" w:hAnsiTheme="majorBidi" w:cstheme="majorBidi"/>
-          <w:sz w:val="24"/>
-          <w:szCs w:val="24"/>
-        </w:rPr>
-        <w:t>Le transfert d'une créature d'un</w:t>
-      </w:r>
-      <w:r>
-        <w:rPr>
-          <w:rFonts w:asciiTheme="majorBidi" w:hAnsiTheme="majorBidi" w:cstheme="majorBidi"/>
-          <w:sz w:val="24"/>
-          <w:szCs w:val="24"/>
-        </w:rPr>
-        <w:t xml:space="preserve"> enclos </w:t>
-      </w:r>
-      <w:r>
-        <w:rPr>
-          <w:rFonts w:asciiTheme="majorBidi" w:hAnsiTheme="majorBidi" w:cstheme="majorBidi"/>
-          <w:sz w:val="24"/>
-          <w:szCs w:val="24"/>
-        </w:rPr>
-        <w:t xml:space="preserve">à une autre implique de spécifier </w:t>
-      </w:r>
-      <w:r>
-        <w:rPr>
-          <w:rFonts w:asciiTheme="majorBidi" w:hAnsiTheme="majorBidi" w:cstheme="majorBidi"/>
-          <w:sz w:val="24"/>
-          <w:szCs w:val="24"/>
-        </w:rPr>
-        <w:t>l’enclos</w:t>
-      </w:r>
-      <w:r>
-        <w:rPr>
-          <w:rFonts w:asciiTheme="majorBidi" w:hAnsiTheme="majorBidi" w:cstheme="majorBidi"/>
-          <w:sz w:val="24"/>
-          <w:szCs w:val="24"/>
-        </w:rPr>
-        <w:t xml:space="preserve"> source, </w:t>
-      </w:r>
-      <w:r>
-        <w:rPr>
-          <w:rFonts w:asciiTheme="majorBidi" w:hAnsiTheme="majorBidi" w:cstheme="majorBidi"/>
-          <w:sz w:val="24"/>
-          <w:szCs w:val="24"/>
-        </w:rPr>
-        <w:t>l’enclos</w:t>
-      </w:r>
-      <w:r>
-        <w:rPr>
-          <w:rFonts w:asciiTheme="majorBidi" w:hAnsiTheme="majorBidi" w:cstheme="majorBidi"/>
-          <w:sz w:val="24"/>
-          <w:szCs w:val="24"/>
-        </w:rPr>
-        <w:t xml:space="preserve"> de destination</w:t>
-      </w:r>
-      <w:r>
-        <w:rPr>
-          <w:rFonts w:asciiTheme="majorBidi" w:hAnsiTheme="majorBidi" w:cstheme="majorBidi"/>
-          <w:sz w:val="24"/>
-          <w:szCs w:val="24"/>
-        </w:rPr>
-        <w:t>,</w:t>
-      </w:r>
-      <w:r>
-        <w:rPr>
-          <w:rFonts w:asciiTheme="majorBidi" w:hAnsiTheme="majorBidi" w:cstheme="majorBidi"/>
-          <w:sz w:val="24"/>
-          <w:szCs w:val="24"/>
-        </w:rPr>
-        <w:t xml:space="preserve"> et de choisir la créature à transférer en fonction de son index</w:t>
-      </w:r>
-      <w:r>
-        <w:rPr>
-          <w:rFonts w:asciiTheme="majorBidi" w:hAnsiTheme="majorBidi" w:cstheme="majorBidi"/>
-          <w:sz w:val="24"/>
-          <w:szCs w:val="24"/>
-        </w:rPr>
-        <w:t xml:space="preserve"> dans l’enclos source</w:t>
-      </w:r>
-      <w:r>
-        <w:rPr>
-          <w:rFonts w:asciiTheme="majorBidi" w:hAnsiTheme="majorBidi" w:cstheme="majorBidi"/>
-          <w:sz w:val="24"/>
-          <w:szCs w:val="24"/>
-        </w:rPr>
-        <w:t xml:space="preserve">. Les </w:t>
-      </w:r>
-      <w:r>
-        <w:rPr>
-          <w:rFonts w:asciiTheme="majorBidi" w:hAnsiTheme="majorBidi" w:cstheme="majorBidi"/>
-          <w:sz w:val="24"/>
-          <w:szCs w:val="24"/>
-        </w:rPr>
-        <w:t>index</w:t>
-      </w:r>
-      <w:r>
-        <w:rPr>
-          <w:rFonts w:asciiTheme="majorBidi" w:hAnsiTheme="majorBidi" w:cstheme="majorBidi"/>
-          <w:sz w:val="24"/>
-          <w:szCs w:val="24"/>
-        </w:rPr>
-        <w:t xml:space="preserve"> des créatures sont recalculés après chaque transfert. Il est important de noter que chaque enclos ne peut abriter qu'une seule espèce</w:t>
-      </w:r>
-      <w:r>
-        <w:rPr>
-          <w:rFonts w:asciiTheme="majorBidi" w:hAnsiTheme="majorBidi" w:cstheme="majorBidi"/>
-          <w:sz w:val="24"/>
-          <w:szCs w:val="24"/>
-        </w:rPr>
-        <w:t>,</w:t>
-      </w:r>
-      <w:r>
-        <w:rPr>
-          <w:rFonts w:asciiTheme="majorBidi" w:hAnsiTheme="majorBidi" w:cstheme="majorBidi"/>
-          <w:sz w:val="24"/>
-          <w:szCs w:val="24"/>
-        </w:rPr>
-        <w:t xml:space="preserve"> et que certains types de créatures ont des exigences spécifiques en matière d'habitat (les créatures aquatiques dans les aquariums, les créatures volantes dans les volières, les créatures terrestres dans les enclos standards et les lycanthropes dans les enclos de lycanthropes). Ces conditions permettent d'éviter les conflits entre espèces</w:t>
-      </w:r>
-      <w:r>
-        <w:rPr>
-          <w:rFonts w:asciiTheme="majorBidi" w:hAnsiTheme="majorBidi" w:cstheme="majorBidi"/>
-          <w:sz w:val="24"/>
-          <w:szCs w:val="24"/>
-        </w:rPr>
-        <w:t>,</w:t>
-      </w:r>
-      <w:r>
-        <w:rPr>
-          <w:rFonts w:asciiTheme="majorBidi" w:hAnsiTheme="majorBidi" w:cstheme="majorBidi"/>
-          <w:sz w:val="24"/>
-          <w:szCs w:val="24"/>
-        </w:rPr>
-        <w:t xml:space="preserve"> et </w:t>
-      </w:r>
-      <w:r>
-        <w:rPr>
-          <w:rFonts w:asciiTheme="majorBidi" w:hAnsiTheme="majorBidi" w:cstheme="majorBidi"/>
-          <w:sz w:val="24"/>
-          <w:szCs w:val="24"/>
-        </w:rPr>
-        <w:t>garantir</w:t>
-      </w:r>
-      <w:r>
-        <w:rPr>
-          <w:rFonts w:asciiTheme="majorBidi" w:hAnsiTheme="majorBidi" w:cstheme="majorBidi"/>
-          <w:sz w:val="24"/>
-          <w:szCs w:val="24"/>
-        </w:rPr>
-        <w:t xml:space="preserve"> la santé et la sécurité des créatures.</w:t>
-      </w:r>
-    </w:p>
-    <w:p>
-      <w:pPr>
-        <w:spacing w:after="0" w:line="360" w:lineRule="auto"/>
-        <w:rPr>
-          <w:rFonts w:asciiTheme="majorBidi" w:hAnsiTheme="majorBidi" w:cstheme="majorBidi"/>
-          <w:sz w:val="24"/>
-          <w:szCs w:val="24"/>
-        </w:rPr>
-      </w:pPr>
-    </w:p>
-    <w:p>
-      <w:pPr>
-        <w:pStyle w:val="Titre3"/>
-        <w:spacing w:after="0" w:line="360" w:lineRule="auto"/>
-      </w:pPr>
-      <w:bookmarkStart w:id="16" w:name="_Toc151900834"/>
-      <w:r>
-        <w:lastRenderedPageBreak/>
-        <w:t>10</w:t>
-      </w:r>
-      <w:r>
-        <w:t xml:space="preserve"> - Transférer un enclos</w:t>
-      </w:r>
-      <w:bookmarkEnd w:id="16"/>
+      </w:pPr>
+      <w:r>
+        <w:t>8 – Faire dormir un enclos</w:t>
+      </w:r>
     </w:p>
     <w:p>
       <w:pPr>
@@ -4080,7 +3899,116 @@
           <w:sz w:val="24"/>
           <w:szCs w:val="24"/>
         </w:rPr>
-        <w:t xml:space="preserve">Comme pour le transfert de créatures, vous pouvez déplacer toutes les créatures d'un enclos à un autre. Les mêmes conditions s'appliquent, et il est essentiel de s'assurer que </w:t>
+        <w:t>Cette action permet d’endormir les créatures d’un enclos en entrant son nom. Si les créatures n’ont pas sommeil, elles feront une insomnie.</w:t>
+      </w:r>
+    </w:p>
+    <w:p>
+      <w:pPr>
+        <w:spacing w:after="0" w:line="360" w:lineRule="auto"/>
+        <w:jc w:val="both"/>
+        <w:rPr>
+          <w:rFonts w:asciiTheme="majorBidi" w:hAnsiTheme="majorBidi" w:cstheme="majorBidi"/>
+          <w:sz w:val="24"/>
+          <w:szCs w:val="24"/>
+        </w:rPr>
+      </w:pPr>
+    </w:p>
+    <w:p>
+      <w:pPr>
+        <w:pStyle w:val="Titre3"/>
+      </w:pPr>
+      <w:r>
+        <w:t>9 – Réveiller un enclos</w:t>
+      </w:r>
+    </w:p>
+    <w:p>
+      <w:pPr>
+        <w:spacing w:after="0" w:line="360" w:lineRule="auto"/>
+        <w:jc w:val="both"/>
+        <w:rPr>
+          <w:rFonts w:asciiTheme="majorBidi" w:hAnsiTheme="majorBidi" w:cstheme="majorBidi"/>
+          <w:sz w:val="24"/>
+          <w:szCs w:val="24"/>
+        </w:rPr>
+      </w:pPr>
+      <w:r>
+        <w:rPr>
+          <w:rFonts w:asciiTheme="majorBidi" w:hAnsiTheme="majorBidi" w:cstheme="majorBidi"/>
+          <w:sz w:val="24"/>
+          <w:szCs w:val="24"/>
+        </w:rPr>
+        <w:t>À faire</w:t>
+      </w:r>
+    </w:p>
+    <w:p>
+      <w:pPr>
+        <w:spacing w:after="0" w:line="360" w:lineRule="auto"/>
+        <w:ind w:firstLine="708"/>
+        <w:rPr>
+          <w:rFonts w:asciiTheme="majorBidi" w:hAnsiTheme="majorBidi" w:cstheme="majorBidi"/>
+          <w:sz w:val="24"/>
+          <w:szCs w:val="24"/>
+        </w:rPr>
+      </w:pPr>
+    </w:p>
+    <w:p>
+      <w:pPr>
+        <w:pStyle w:val="Titre3"/>
+        <w:spacing w:after="0" w:line="360" w:lineRule="auto"/>
+      </w:pPr>
+      <w:bookmarkStart w:id="15" w:name="_Toc151900833"/>
+      <w:r>
+        <w:t>10</w:t>
+      </w:r>
+      <w:r>
+        <w:t xml:space="preserve"> -  Transférer une créature</w:t>
+      </w:r>
+      <w:bookmarkEnd w:id="15"/>
+      <w:r>
+        <w:t xml:space="preserve"> </w:t>
+      </w:r>
+    </w:p>
+    <w:p>
+      <w:pPr>
+        <w:spacing w:after="0" w:line="360" w:lineRule="auto"/>
+        <w:jc w:val="both"/>
+        <w:rPr>
+          <w:rFonts w:asciiTheme="majorBidi" w:hAnsiTheme="majorBidi" w:cstheme="majorBidi"/>
+          <w:sz w:val="24"/>
+          <w:szCs w:val="24"/>
+        </w:rPr>
+      </w:pPr>
+      <w:r>
+        <w:rPr>
+          <w:rFonts w:asciiTheme="majorBidi" w:hAnsiTheme="majorBidi" w:cstheme="majorBidi"/>
+          <w:sz w:val="24"/>
+          <w:szCs w:val="24"/>
+        </w:rPr>
+        <w:tab/>
+      </w:r>
+      <w:r>
+        <w:rPr>
+          <w:rFonts w:asciiTheme="majorBidi" w:hAnsiTheme="majorBidi" w:cstheme="majorBidi"/>
+          <w:sz w:val="24"/>
+          <w:szCs w:val="24"/>
+        </w:rPr>
+        <w:t>Le transfert d'une créature d'un</w:t>
+      </w:r>
+      <w:r>
+        <w:rPr>
+          <w:rFonts w:asciiTheme="majorBidi" w:hAnsiTheme="majorBidi" w:cstheme="majorBidi"/>
+          <w:sz w:val="24"/>
+          <w:szCs w:val="24"/>
+        </w:rPr>
+        <w:t xml:space="preserve"> enclos </w:t>
+      </w:r>
+      <w:r>
+        <w:rPr>
+          <w:rFonts w:asciiTheme="majorBidi" w:hAnsiTheme="majorBidi" w:cstheme="majorBidi"/>
+          <w:sz w:val="24"/>
+          <w:szCs w:val="24"/>
+        </w:rPr>
+        <w:t xml:space="preserve">à une autre implique de spécifier </w:t>
       </w:r>
       <w:r>
         <w:rPr>
@@ -4096,7 +4024,7 @@
           <w:sz w:val="24"/>
           <w:szCs w:val="24"/>
         </w:rPr>
-        <w:t xml:space="preserve"> de destination a une capacité suffisante pour accueillir toutes les créatures de </w:t>
+        <w:t xml:space="preserve"> source, </w:t>
       </w:r>
       <w:r>
         <w:rPr>
@@ -4112,25 +4040,137 @@
           <w:sz w:val="24"/>
           <w:szCs w:val="24"/>
         </w:rPr>
-        <w:t xml:space="preserve"> source.</w:t>
-      </w:r>
+        <w:t xml:space="preserve"> de destination</w:t>
+      </w:r>
+      <w:r>
+        <w:rPr>
+          <w:rFonts w:asciiTheme="majorBidi" w:hAnsiTheme="majorBidi" w:cstheme="majorBidi"/>
+          <w:sz w:val="24"/>
+          <w:szCs w:val="24"/>
+        </w:rPr>
+        <w:t>,</w:t>
+      </w:r>
+      <w:r>
+        <w:rPr>
+          <w:rFonts w:asciiTheme="majorBidi" w:hAnsiTheme="majorBidi" w:cstheme="majorBidi"/>
+          <w:sz w:val="24"/>
+          <w:szCs w:val="24"/>
+        </w:rPr>
+        <w:t xml:space="preserve"> et de choisir la créature à transférer en fonction de son index</w:t>
+      </w:r>
+      <w:r>
+        <w:rPr>
+          <w:rFonts w:asciiTheme="majorBidi" w:hAnsiTheme="majorBidi" w:cstheme="majorBidi"/>
+          <w:sz w:val="24"/>
+          <w:szCs w:val="24"/>
+        </w:rPr>
+        <w:t xml:space="preserve"> dans </w:t>
+      </w:r>
+      <w:r>
+        <w:rPr>
+          <w:rFonts w:asciiTheme="majorBidi" w:hAnsiTheme="majorBidi" w:cstheme="majorBidi"/>
+          <w:sz w:val="24"/>
+          <w:szCs w:val="24"/>
+        </w:rPr>
+        <w:lastRenderedPageBreak/>
+        <w:t>l’enclos source</w:t>
+      </w:r>
+      <w:r>
+        <w:rPr>
+          <w:rFonts w:asciiTheme="majorBidi" w:hAnsiTheme="majorBidi" w:cstheme="majorBidi"/>
+          <w:sz w:val="24"/>
+          <w:szCs w:val="24"/>
+        </w:rPr>
+        <w:t xml:space="preserve">. Les </w:t>
+      </w:r>
+      <w:r>
+        <w:rPr>
+          <w:rFonts w:asciiTheme="majorBidi" w:hAnsiTheme="majorBidi" w:cstheme="majorBidi"/>
+          <w:sz w:val="24"/>
+          <w:szCs w:val="24"/>
+        </w:rPr>
+        <w:t>index</w:t>
+      </w:r>
+      <w:r>
+        <w:rPr>
+          <w:rFonts w:asciiTheme="majorBidi" w:hAnsiTheme="majorBidi" w:cstheme="majorBidi"/>
+          <w:sz w:val="24"/>
+          <w:szCs w:val="24"/>
+        </w:rPr>
+        <w:t xml:space="preserve"> des créatures sont recalculés après chaque transfert. Il est important de noter que chaque enclos ne peut abriter qu'une seule espèce</w:t>
+      </w:r>
+      <w:r>
+        <w:rPr>
+          <w:rFonts w:asciiTheme="majorBidi" w:hAnsiTheme="majorBidi" w:cstheme="majorBidi"/>
+          <w:sz w:val="24"/>
+          <w:szCs w:val="24"/>
+        </w:rPr>
+        <w:t>,</w:t>
+      </w:r>
+      <w:r>
+        <w:rPr>
+          <w:rFonts w:asciiTheme="majorBidi" w:hAnsiTheme="majorBidi" w:cstheme="majorBidi"/>
+          <w:sz w:val="24"/>
+          <w:szCs w:val="24"/>
+        </w:rPr>
+        <w:t xml:space="preserve"> et que certains types de créatures ont des exigences spécifiques en matière d'habitat (les créatures aquatiques dans les aquariums, les créatures volantes dans les volières, les créatures terrestres dans les enclos standards et les lycanthropes dans les enclos de lycanthropes). Ces conditions permettent d'éviter les conflits entre espèces</w:t>
+      </w:r>
+      <w:r>
+        <w:rPr>
+          <w:rFonts w:asciiTheme="majorBidi" w:hAnsiTheme="majorBidi" w:cstheme="majorBidi"/>
+          <w:sz w:val="24"/>
+          <w:szCs w:val="24"/>
+        </w:rPr>
+        <w:t>,</w:t>
+      </w:r>
+      <w:r>
+        <w:rPr>
+          <w:rFonts w:asciiTheme="majorBidi" w:hAnsiTheme="majorBidi" w:cstheme="majorBidi"/>
+          <w:sz w:val="24"/>
+          <w:szCs w:val="24"/>
+        </w:rPr>
+        <w:t xml:space="preserve"> et </w:t>
+      </w:r>
+      <w:r>
+        <w:rPr>
+          <w:rFonts w:asciiTheme="majorBidi" w:hAnsiTheme="majorBidi" w:cstheme="majorBidi"/>
+          <w:sz w:val="24"/>
+          <w:szCs w:val="24"/>
+        </w:rPr>
+        <w:t>garantir</w:t>
+      </w:r>
+      <w:r>
+        <w:rPr>
+          <w:rFonts w:asciiTheme="majorBidi" w:hAnsiTheme="majorBidi" w:cstheme="majorBidi"/>
+          <w:sz w:val="24"/>
+          <w:szCs w:val="24"/>
+        </w:rPr>
+        <w:t xml:space="preserve"> la santé et la sécurité des créatures.</w:t>
+      </w:r>
+    </w:p>
+    <w:p>
+      <w:pPr>
+        <w:spacing w:after="0" w:line="360" w:lineRule="auto"/>
+        <w:rPr>
+          <w:rFonts w:asciiTheme="majorBidi" w:hAnsiTheme="majorBidi" w:cstheme="majorBidi"/>
+          <w:sz w:val="24"/>
+          <w:szCs w:val="24"/>
+        </w:rPr>
+      </w:pPr>
     </w:p>
     <w:p>
       <w:pPr>
         <w:pStyle w:val="Titre3"/>
         <w:spacing w:after="0" w:line="360" w:lineRule="auto"/>
       </w:pPr>
-      <w:bookmarkStart w:id="17" w:name="_Toc151900835"/>
-      <w:r>
-        <w:t>1</w:t>
-      </w:r>
-      <w:r>
-        <w:t>1</w:t>
-      </w:r>
-      <w:r>
-        <w:t xml:space="preserve"> - Concevoir un enfant</w:t>
-      </w:r>
-      <w:bookmarkEnd w:id="17"/>
+      <w:bookmarkStart w:id="16" w:name="_Toc151900834"/>
+      <w:r>
+        <w:t>11</w:t>
+      </w:r>
+      <w:r>
+        <w:t xml:space="preserve"> - Transférer un enclos</w:t>
+      </w:r>
+      <w:bookmarkEnd w:id="16"/>
     </w:p>
     <w:p>
       <w:pPr>
@@ -4149,113 +4189,53 @@
           <w:sz w:val="24"/>
           <w:szCs w:val="24"/>
         </w:rPr>
-        <w:t xml:space="preserve">Afin de lancer la conception d’un enfant, il faut tout d’abord choisir le nom de l’enclos source. </w:t>
-      </w:r>
-      <w:r>
-        <w:rPr>
-          <w:rFonts w:asciiTheme="majorBidi" w:hAnsiTheme="majorBidi" w:cstheme="majorBidi"/>
-          <w:sz w:val="24"/>
-          <w:szCs w:val="24"/>
-        </w:rPr>
-        <w:t>Choisissez</w:t>
-      </w:r>
-      <w:r>
-        <w:rPr>
-          <w:rFonts w:asciiTheme="majorBidi" w:hAnsiTheme="majorBidi" w:cstheme="majorBidi"/>
-          <w:sz w:val="24"/>
-          <w:szCs w:val="24"/>
-        </w:rPr>
-        <w:t xml:space="preserve"> ensuite</w:t>
-      </w:r>
-      <w:r>
-        <w:rPr>
-          <w:rFonts w:asciiTheme="majorBidi" w:hAnsiTheme="majorBidi" w:cstheme="majorBidi"/>
-          <w:sz w:val="24"/>
-          <w:szCs w:val="24"/>
-        </w:rPr>
-        <w:t xml:space="preserve"> l'indice d'une femelle puis l'indice d'un mâle. Selon </w:t>
-      </w:r>
-      <w:r>
-        <w:rPr>
-          <w:rFonts w:asciiTheme="majorBidi" w:hAnsiTheme="majorBidi" w:cstheme="majorBidi"/>
-          <w:sz w:val="24"/>
-          <w:szCs w:val="24"/>
-        </w:rPr>
-        <w:t>le type de</w:t>
-      </w:r>
-      <w:r>
-        <w:rPr>
-          <w:rFonts w:asciiTheme="majorBidi" w:hAnsiTheme="majorBidi" w:cstheme="majorBidi"/>
-          <w:sz w:val="24"/>
-          <w:szCs w:val="24"/>
-        </w:rPr>
-        <w:t xml:space="preserve"> la créature </w:t>
-      </w:r>
-      <w:r>
-        <w:rPr>
-          <w:rFonts w:asciiTheme="majorBidi" w:hAnsiTheme="majorBidi" w:cstheme="majorBidi"/>
-          <w:sz w:val="24"/>
-          <w:szCs w:val="24"/>
-        </w:rPr>
-        <w:t>(</w:t>
-      </w:r>
-      <w:r>
-        <w:rPr>
-          <w:rFonts w:asciiTheme="majorBidi" w:hAnsiTheme="majorBidi" w:cstheme="majorBidi"/>
-          <w:sz w:val="24"/>
-          <w:szCs w:val="24"/>
-        </w:rPr>
-        <w:t>ovipare ou vivipare</w:t>
-      </w:r>
-      <w:r>
-        <w:rPr>
-          <w:rFonts w:asciiTheme="majorBidi" w:hAnsiTheme="majorBidi" w:cstheme="majorBidi"/>
-          <w:sz w:val="24"/>
-          <w:szCs w:val="24"/>
-        </w:rPr>
-        <w:t>)</w:t>
-      </w:r>
-      <w:r>
-        <w:rPr>
-          <w:rFonts w:asciiTheme="majorBidi" w:hAnsiTheme="majorBidi" w:cstheme="majorBidi"/>
-          <w:sz w:val="24"/>
-          <w:szCs w:val="24"/>
-        </w:rPr>
-        <w:t xml:space="preserve">, un œuf ou un embryon sera en cours de </w:t>
-      </w:r>
-      <w:r>
-        <w:rPr>
-          <w:rFonts w:asciiTheme="majorBidi" w:hAnsiTheme="majorBidi" w:cstheme="majorBidi"/>
-          <w:sz w:val="24"/>
-          <w:szCs w:val="24"/>
-        </w:rPr>
-        <w:t>conception</w:t>
-      </w:r>
-      <w:r>
-        <w:rPr>
-          <w:rFonts w:asciiTheme="majorBidi" w:hAnsiTheme="majorBidi" w:cstheme="majorBidi"/>
-          <w:sz w:val="24"/>
-          <w:szCs w:val="24"/>
-        </w:rPr>
-        <w:t xml:space="preserve"> jusqu'à la fin de la période d'incubation.</w:t>
-      </w:r>
-    </w:p>
-    <w:p>
-      <w:pPr>
-        <w:spacing w:after="0" w:line="360" w:lineRule="auto"/>
-        <w:rPr>
-          <w:rFonts w:asciiTheme="majorBidi" w:hAnsiTheme="majorBidi" w:cstheme="majorBidi"/>
-          <w:sz w:val="24"/>
-          <w:szCs w:val="24"/>
-        </w:rPr>
-      </w:pPr>
+        <w:t xml:space="preserve">Comme pour le transfert de créatures, vous pouvez déplacer toutes les créatures d'un enclos à un autre. Les mêmes conditions s'appliquent, et il est essentiel de s'assurer que </w:t>
+      </w:r>
+      <w:r>
+        <w:rPr>
+          <w:rFonts w:asciiTheme="majorBidi" w:hAnsiTheme="majorBidi" w:cstheme="majorBidi"/>
+          <w:sz w:val="24"/>
+          <w:szCs w:val="24"/>
+        </w:rPr>
+        <w:t>l’enclos</w:t>
+      </w:r>
+      <w:r>
+        <w:rPr>
+          <w:rFonts w:asciiTheme="majorBidi" w:hAnsiTheme="majorBidi" w:cstheme="majorBidi"/>
+          <w:sz w:val="24"/>
+          <w:szCs w:val="24"/>
+        </w:rPr>
+        <w:t xml:space="preserve"> de destination a une capacité suffisante pour accueillir toutes les créatures de </w:t>
+      </w:r>
+      <w:r>
+        <w:rPr>
+          <w:rFonts w:asciiTheme="majorBidi" w:hAnsiTheme="majorBidi" w:cstheme="majorBidi"/>
+          <w:sz w:val="24"/>
+          <w:szCs w:val="24"/>
+        </w:rPr>
+        <w:t>l’enclos</w:t>
+      </w:r>
+      <w:r>
+        <w:rPr>
+          <w:rFonts w:asciiTheme="majorBidi" w:hAnsiTheme="majorBidi" w:cstheme="majorBidi"/>
+          <w:sz w:val="24"/>
+          <w:szCs w:val="24"/>
+        </w:rPr>
+        <w:t xml:space="preserve"> source.</w:t>
+      </w:r>
     </w:p>
     <w:p>
       <w:pPr>
         <w:pStyle w:val="Titre3"/>
         <w:spacing w:after="0" w:line="360" w:lineRule="auto"/>
       </w:pPr>
-      <w:bookmarkStart w:id="18" w:name="_Toc151900836"/>
+      <w:bookmarkStart w:id="17" w:name="_Toc151900835"/>
+    </w:p>
+    <w:p>
+      <w:pPr>
+        <w:pStyle w:val="Titre3"/>
+        <w:spacing w:after="0" w:line="360" w:lineRule="auto"/>
+      </w:pPr>
       <w:r>
         <w:t>1</w:t>
       </w:r>
@@ -4263,9 +4243,9 @@
         <w:t>2</w:t>
       </w:r>
       <w:r>
-        <w:t xml:space="preserve"> - Voir les enfants en cours de conception</w:t>
-      </w:r>
-      <w:bookmarkEnd w:id="18"/>
+        <w:t xml:space="preserve"> - Concevoir un enfant</w:t>
+      </w:r>
+      <w:bookmarkEnd w:id="17"/>
     </w:p>
     <w:p>
       <w:pPr>
@@ -4284,31 +4264,95 @@
           <w:sz w:val="24"/>
           <w:szCs w:val="24"/>
         </w:rPr>
-        <w:t xml:space="preserve">Pour </w:t>
-      </w:r>
-      <w:r>
-        <w:rPr>
-          <w:rFonts w:asciiTheme="majorBidi" w:hAnsiTheme="majorBidi" w:cstheme="majorBidi"/>
-          <w:sz w:val="24"/>
-          <w:szCs w:val="24"/>
-        </w:rPr>
-        <w:t>voir</w:t>
-      </w:r>
-      <w:r>
-        <w:rPr>
-          <w:rFonts w:asciiTheme="majorBidi" w:hAnsiTheme="majorBidi" w:cstheme="majorBidi"/>
-          <w:sz w:val="24"/>
-          <w:szCs w:val="24"/>
-        </w:rPr>
-        <w:t xml:space="preserve"> tous les enfants en cours de conception, vous pouvez accéder à la liste des femelles enceintes (vivipares) et des œufs qui n'ont pas encore éclos (ovipares). Le temps restant avant la naissance est également indiqué pour chaque ca</w:t>
-      </w:r>
-      <w:r>
-        <w:rPr>
-          <w:rFonts w:asciiTheme="majorBidi" w:hAnsiTheme="majorBidi" w:cstheme="majorBidi"/>
-          <w:sz w:val="24"/>
-          <w:szCs w:val="24"/>
-        </w:rPr>
-        <w:t>s.</w:t>
+        <w:t xml:space="preserve">Afin de lancer la conception d’un enfant, il faut tout d’abord choisir le nom de l’enclos source. </w:t>
+      </w:r>
+      <w:r>
+        <w:rPr>
+          <w:rFonts w:asciiTheme="majorBidi" w:hAnsiTheme="majorBidi" w:cstheme="majorBidi"/>
+          <w:sz w:val="24"/>
+          <w:szCs w:val="24"/>
+        </w:rPr>
+        <w:t>Choisissez</w:t>
+      </w:r>
+      <w:r>
+        <w:rPr>
+          <w:rFonts w:asciiTheme="majorBidi" w:hAnsiTheme="majorBidi" w:cstheme="majorBidi"/>
+          <w:sz w:val="24"/>
+          <w:szCs w:val="24"/>
+        </w:rPr>
+        <w:t xml:space="preserve"> ensuite</w:t>
+      </w:r>
+      <w:r>
+        <w:rPr>
+          <w:rFonts w:asciiTheme="majorBidi" w:hAnsiTheme="majorBidi" w:cstheme="majorBidi"/>
+          <w:sz w:val="24"/>
+          <w:szCs w:val="24"/>
+        </w:rPr>
+        <w:t xml:space="preserve"> l'indice d'une femelle puis l'indice d'un mâle. Selon </w:t>
+      </w:r>
+      <w:r>
+        <w:rPr>
+          <w:rFonts w:asciiTheme="majorBidi" w:hAnsiTheme="majorBidi" w:cstheme="majorBidi"/>
+          <w:sz w:val="24"/>
+          <w:szCs w:val="24"/>
+        </w:rPr>
+        <w:t>le type de</w:t>
+      </w:r>
+      <w:r>
+        <w:rPr>
+          <w:rFonts w:asciiTheme="majorBidi" w:hAnsiTheme="majorBidi" w:cstheme="majorBidi"/>
+          <w:sz w:val="24"/>
+          <w:szCs w:val="24"/>
+        </w:rPr>
+        <w:t xml:space="preserve"> la créature </w:t>
+      </w:r>
+      <w:r>
+        <w:rPr>
+          <w:rFonts w:asciiTheme="majorBidi" w:hAnsiTheme="majorBidi" w:cstheme="majorBidi"/>
+          <w:sz w:val="24"/>
+          <w:szCs w:val="24"/>
+        </w:rPr>
+        <w:t>(</w:t>
+      </w:r>
+      <w:r>
+        <w:rPr>
+          <w:rFonts w:asciiTheme="majorBidi" w:hAnsiTheme="majorBidi" w:cstheme="majorBidi"/>
+          <w:sz w:val="24"/>
+          <w:szCs w:val="24"/>
+        </w:rPr>
+        <w:t>ovipare ou vivipare</w:t>
+      </w:r>
+      <w:r>
+        <w:rPr>
+          <w:rFonts w:asciiTheme="majorBidi" w:hAnsiTheme="majorBidi" w:cstheme="majorBidi"/>
+          <w:sz w:val="24"/>
+          <w:szCs w:val="24"/>
+        </w:rPr>
+        <w:t>)</w:t>
+      </w:r>
+      <w:r>
+        <w:rPr>
+          <w:rFonts w:asciiTheme="majorBidi" w:hAnsiTheme="majorBidi" w:cstheme="majorBidi"/>
+          <w:sz w:val="24"/>
+          <w:szCs w:val="24"/>
+        </w:rPr>
+        <w:t xml:space="preserve">, un œuf ou un embryon sera en cours de </w:t>
+      </w:r>
+      <w:r>
+        <w:rPr>
+          <w:rFonts w:asciiTheme="majorBidi" w:hAnsiTheme="majorBidi" w:cstheme="majorBidi"/>
+          <w:sz w:val="24"/>
+          <w:szCs w:val="24"/>
+        </w:rPr>
+        <w:t>conception</w:t>
+      </w:r>
+      <w:r>
+        <w:rPr>
+          <w:rFonts w:asciiTheme="majorBidi" w:hAnsiTheme="majorBidi" w:cstheme="majorBidi"/>
+          <w:sz w:val="24"/>
+          <w:szCs w:val="24"/>
+        </w:rPr>
+        <w:t xml:space="preserve"> jusqu'à la fin de la période d'incubation.</w:t>
       </w:r>
     </w:p>
     <w:p>
@@ -4326,7 +4370,7 @@
         <w:pStyle w:val="Titre3"/>
         <w:spacing w:after="0" w:line="360" w:lineRule="auto"/>
       </w:pPr>
-      <w:bookmarkStart w:id="19" w:name="_Toc151900837"/>
+      <w:bookmarkStart w:id="18" w:name="_Toc151900836"/>
       <w:r>
         <w:t>1</w:t>
       </w:r>
@@ -4334,12 +4378,9 @@
         <w:t>3</w:t>
       </w:r>
       <w:r>
-        <w:t xml:space="preserve"> -  Mettre un enclos en mouvement</w:t>
-      </w:r>
-      <w:bookmarkEnd w:id="19"/>
-      <w:r>
-        <w:t xml:space="preserve"> </w:t>
-      </w:r>
+        <w:t xml:space="preserve"> - Voir les enfants en cours de conception</w:t>
+      </w:r>
+      <w:bookmarkEnd w:id="18"/>
     </w:p>
     <w:p>
       <w:pPr>
@@ -4358,61 +4399,36 @@
           <w:sz w:val="24"/>
           <w:szCs w:val="24"/>
         </w:rPr>
-        <w:t xml:space="preserve">Cette action organise une session de sports </w:t>
-      </w:r>
-      <w:r>
-        <w:rPr>
-          <w:rFonts w:asciiTheme="majorBidi" w:hAnsiTheme="majorBidi" w:cstheme="majorBidi"/>
-          <w:sz w:val="24"/>
-          <w:szCs w:val="24"/>
-        </w:rPr>
-        <w:t>collective</w:t>
-      </w:r>
-      <w:r>
-        <w:rPr>
-          <w:rFonts w:asciiTheme="majorBidi" w:hAnsiTheme="majorBidi" w:cstheme="majorBidi"/>
-          <w:sz w:val="24"/>
-          <w:szCs w:val="24"/>
-        </w:rPr>
-        <w:t xml:space="preserve"> pour u</w:t>
-      </w:r>
-      <w:r>
-        <w:rPr>
-          <w:rFonts w:asciiTheme="majorBidi" w:hAnsiTheme="majorBidi" w:cstheme="majorBidi"/>
-          <w:sz w:val="24"/>
-          <w:szCs w:val="24"/>
-        </w:rPr>
-        <w:t>n enclos</w:t>
-      </w:r>
-      <w:r>
-        <w:rPr>
-          <w:rFonts w:asciiTheme="majorBidi" w:hAnsiTheme="majorBidi" w:cstheme="majorBidi"/>
-          <w:sz w:val="24"/>
-          <w:szCs w:val="24"/>
-        </w:rPr>
-        <w:t xml:space="preserve">. Vous devez sélectionner l'enclos </w:t>
-      </w:r>
-      <w:r>
-        <w:rPr>
-          <w:rFonts w:asciiTheme="majorBidi" w:hAnsiTheme="majorBidi" w:cstheme="majorBidi"/>
-          <w:sz w:val="24"/>
-          <w:szCs w:val="24"/>
-        </w:rPr>
-        <w:t>en entrant son</w:t>
-      </w:r>
-      <w:r>
-        <w:rPr>
-          <w:rFonts w:asciiTheme="majorBidi" w:hAnsiTheme="majorBidi" w:cstheme="majorBidi"/>
-          <w:sz w:val="24"/>
-          <w:szCs w:val="24"/>
-        </w:rPr>
-        <w:t xml:space="preserve"> nom. Une série d'actions est alors proposée en fonction du type de créature (nager, courir ou voler). Les créatures capables de participer à la séance de sport le feront. Mais attention, cette activité les fatigue et augmente leur faim.</w:t>
-      </w:r>
-    </w:p>
-    <w:p>
-      <w:pPr>
-        <w:spacing w:after="0" w:line="360" w:lineRule="auto"/>
-        <w:ind w:firstLine="708"/>
+        <w:t xml:space="preserve">Pour </w:t>
+      </w:r>
+      <w:r>
+        <w:rPr>
+          <w:rFonts w:asciiTheme="majorBidi" w:hAnsiTheme="majorBidi" w:cstheme="majorBidi"/>
+          <w:sz w:val="24"/>
+          <w:szCs w:val="24"/>
+        </w:rPr>
+        <w:t>voir</w:t>
+      </w:r>
+      <w:r>
+        <w:rPr>
+          <w:rFonts w:asciiTheme="majorBidi" w:hAnsiTheme="majorBidi" w:cstheme="majorBidi"/>
+          <w:sz w:val="24"/>
+          <w:szCs w:val="24"/>
+        </w:rPr>
+        <w:t xml:space="preserve"> tous les enfants en cours de conception, vous pouvez accéder à la liste des femelles enceintes (vivipares) et des œufs qui n'ont pas encore éclos (ovipares). Le temps restant avant la naissance est également indiqué pour chaque ca</w:t>
+      </w:r>
+      <w:r>
+        <w:rPr>
+          <w:rFonts w:asciiTheme="majorBidi" w:hAnsiTheme="majorBidi" w:cstheme="majorBidi"/>
+          <w:sz w:val="24"/>
+          <w:szCs w:val="24"/>
+        </w:rPr>
+        <w:t>s.</w:t>
+      </w:r>
+    </w:p>
+    <w:p>
+      <w:pPr>
+        <w:spacing w:after="0" w:line="360" w:lineRule="auto"/>
         <w:rPr>
           <w:rFonts w:asciiTheme="majorBidi" w:hAnsiTheme="majorBidi" w:cstheme="majorBidi"/>
           <w:sz w:val="24"/>
@@ -4425,7 +4441,7 @@
         <w:pStyle w:val="Titre3"/>
         <w:spacing w:after="0" w:line="360" w:lineRule="auto"/>
       </w:pPr>
-      <w:bookmarkStart w:id="20" w:name="_Toc151900838"/>
+      <w:bookmarkStart w:id="19" w:name="_Toc151900837"/>
       <w:r>
         <w:t>1</w:t>
       </w:r>
@@ -4433,9 +4449,9 @@
         <w:t>4</w:t>
       </w:r>
       <w:r>
-        <w:t xml:space="preserve"> - Faire chanter un enclos</w:t>
-      </w:r>
-      <w:bookmarkEnd w:id="20"/>
+        <w:t xml:space="preserve"> -  Mettre un enclos en mouvement</w:t>
+      </w:r>
+      <w:bookmarkEnd w:id="19"/>
       <w:r>
         <w:t xml:space="preserve"> </w:t>
       </w:r>
@@ -4457,12 +4473,61 @@
           <w:sz w:val="24"/>
           <w:szCs w:val="24"/>
         </w:rPr>
-        <w:t>Cette action permet d’organiser un concert pour un enclos. Cela consiste à ce que chaque créature présente chante en faisant un bruit qui est propre à l’espèce. Attention, cette activité les fatigue et leur donne faim.</w:t>
-      </w:r>
-    </w:p>
-    <w:p>
-      <w:pPr>
-        <w:spacing w:after="0" w:line="360" w:lineRule="auto"/>
+        <w:t xml:space="preserve">Cette action organise une session de sports </w:t>
+      </w:r>
+      <w:r>
+        <w:rPr>
+          <w:rFonts w:asciiTheme="majorBidi" w:hAnsiTheme="majorBidi" w:cstheme="majorBidi"/>
+          <w:sz w:val="24"/>
+          <w:szCs w:val="24"/>
+        </w:rPr>
+        <w:t>collective</w:t>
+      </w:r>
+      <w:r>
+        <w:rPr>
+          <w:rFonts w:asciiTheme="majorBidi" w:hAnsiTheme="majorBidi" w:cstheme="majorBidi"/>
+          <w:sz w:val="24"/>
+          <w:szCs w:val="24"/>
+        </w:rPr>
+        <w:t xml:space="preserve"> pour u</w:t>
+      </w:r>
+      <w:r>
+        <w:rPr>
+          <w:rFonts w:asciiTheme="majorBidi" w:hAnsiTheme="majorBidi" w:cstheme="majorBidi"/>
+          <w:sz w:val="24"/>
+          <w:szCs w:val="24"/>
+        </w:rPr>
+        <w:t>n enclos</w:t>
+      </w:r>
+      <w:r>
+        <w:rPr>
+          <w:rFonts w:asciiTheme="majorBidi" w:hAnsiTheme="majorBidi" w:cstheme="majorBidi"/>
+          <w:sz w:val="24"/>
+          <w:szCs w:val="24"/>
+        </w:rPr>
+        <w:t xml:space="preserve">. Vous devez sélectionner l'enclos </w:t>
+      </w:r>
+      <w:r>
+        <w:rPr>
+          <w:rFonts w:asciiTheme="majorBidi" w:hAnsiTheme="majorBidi" w:cstheme="majorBidi"/>
+          <w:sz w:val="24"/>
+          <w:szCs w:val="24"/>
+        </w:rPr>
+        <w:t>en entrant son</w:t>
+      </w:r>
+      <w:r>
+        <w:rPr>
+          <w:rFonts w:asciiTheme="majorBidi" w:hAnsiTheme="majorBidi" w:cstheme="majorBidi"/>
+          <w:sz w:val="24"/>
+          <w:szCs w:val="24"/>
+        </w:rPr>
+        <w:t xml:space="preserve"> nom. Une série d'actions est alors proposée en fonction du type de créature (nager, courir ou voler). Les créatures capables de participer à la séance de sport le feront. Mais attention, cette activité les fatigue et augmente leur faim.</w:t>
+      </w:r>
+    </w:p>
+    <w:p>
+      <w:pPr>
+        <w:spacing w:after="0" w:line="360" w:lineRule="auto"/>
+        <w:ind w:firstLine="708"/>
         <w:rPr>
           <w:rFonts w:asciiTheme="majorBidi" w:hAnsiTheme="majorBidi" w:cstheme="majorBidi"/>
           <w:sz w:val="24"/>
@@ -4475,7 +4540,7 @@
         <w:pStyle w:val="Titre3"/>
         <w:spacing w:after="0" w:line="360" w:lineRule="auto"/>
       </w:pPr>
-      <w:bookmarkStart w:id="21" w:name="_Toc151900839"/>
+      <w:bookmarkStart w:id="20" w:name="_Toc151900838"/>
       <w:r>
         <w:t>1</w:t>
       </w:r>
@@ -4483,9 +4548,9 @@
         <w:t>5</w:t>
       </w:r>
       <w:r>
-        <w:t xml:space="preserve"> - Faire dormir un enclos</w:t>
-      </w:r>
-      <w:bookmarkEnd w:id="21"/>
+        <w:t xml:space="preserve"> - Faire chanter un enclos</w:t>
+      </w:r>
+      <w:bookmarkEnd w:id="20"/>
       <w:r>
         <w:t xml:space="preserve"> </w:t>
       </w:r>
@@ -4507,44 +4572,13 @@
           <w:sz w:val="24"/>
           <w:szCs w:val="24"/>
         </w:rPr>
-        <w:t>Cette action permet d’endormir les créatures d’un enclos</w:t>
-      </w:r>
-      <w:r>
-        <w:rPr>
-          <w:rFonts w:asciiTheme="majorBidi" w:hAnsiTheme="majorBidi" w:cstheme="majorBidi"/>
-          <w:sz w:val="24"/>
-          <w:szCs w:val="24"/>
-        </w:rPr>
-        <w:t xml:space="preserve"> en entrant son nom</w:t>
-      </w:r>
-      <w:r>
-        <w:rPr>
-          <w:rFonts w:asciiTheme="majorBidi" w:hAnsiTheme="majorBidi" w:cstheme="majorBidi"/>
-          <w:sz w:val="24"/>
-          <w:szCs w:val="24"/>
-        </w:rPr>
-        <w:t xml:space="preserve">. Si </w:t>
-      </w:r>
-      <w:r>
-        <w:rPr>
-          <w:rFonts w:asciiTheme="majorBidi" w:hAnsiTheme="majorBidi" w:cstheme="majorBidi"/>
-          <w:sz w:val="24"/>
-          <w:szCs w:val="24"/>
-        </w:rPr>
-        <w:t>les créatures</w:t>
-      </w:r>
-      <w:r>
-        <w:rPr>
-          <w:rFonts w:asciiTheme="majorBidi" w:hAnsiTheme="majorBidi" w:cstheme="majorBidi"/>
-          <w:sz w:val="24"/>
-          <w:szCs w:val="24"/>
-        </w:rPr>
-        <w:t xml:space="preserve"> n’ont pas sommeil, elles feront une insomnie.</w:t>
-      </w:r>
-    </w:p>
-    <w:p>
-      <w:pPr>
-        <w:spacing w:after="0" w:line="360" w:lineRule="auto"/>
+        <w:t>Cette action permet d’organiser un concert pour un enclos. Cela consiste à ce que chaque créature présente chante en faisant un bruit qui est propre à l’espèce. Attention, cette activité les fatigue et leur donne faim.</w:t>
+      </w:r>
+    </w:p>
+    <w:p>
+      <w:pPr>
+        <w:spacing w:after="0" w:line="360" w:lineRule="auto"/>
+        <w:jc w:val="both"/>
         <w:rPr>
           <w:rFonts w:asciiTheme="majorBidi" w:hAnsiTheme="majorBidi" w:cstheme="majorBidi"/>
           <w:sz w:val="24"/>
@@ -4555,19 +4589,263 @@
     <w:p>
       <w:pPr>
         <w:pStyle w:val="Titre3"/>
-        <w:spacing w:after="0" w:line="360" w:lineRule="auto"/>
-      </w:pPr>
-      <w:bookmarkStart w:id="22" w:name="_Toc151900840"/>
-      <w:r>
+      </w:pPr>
+      <w:r>
+        <w:lastRenderedPageBreak/>
         <w:t>1</w:t>
       </w:r>
       <w:r>
         <w:t>6</w:t>
       </w:r>
       <w:r>
+        <w:t xml:space="preserve"> – Organiser un combat entre deux créatures</w:t>
+      </w:r>
+    </w:p>
+    <w:p>
+      <w:pPr>
+        <w:spacing w:after="0" w:line="360" w:lineRule="auto"/>
+        <w:jc w:val="both"/>
+        <w:rPr>
+          <w:rFonts w:asciiTheme="majorBidi" w:hAnsiTheme="majorBidi" w:cstheme="majorBidi"/>
+          <w:sz w:val="24"/>
+          <w:szCs w:val="24"/>
+        </w:rPr>
+      </w:pPr>
+      <w:r>
+        <w:rPr>
+          <w:rFonts w:asciiTheme="majorBidi" w:hAnsiTheme="majorBidi" w:cstheme="majorBidi"/>
+          <w:sz w:val="24"/>
+          <w:szCs w:val="24"/>
+        </w:rPr>
+        <w:t>À faire</w:t>
+      </w:r>
+    </w:p>
+    <w:p>
+      <w:pPr>
+        <w:spacing w:after="0" w:line="360" w:lineRule="auto"/>
+        <w:jc w:val="both"/>
+        <w:rPr>
+          <w:rFonts w:asciiTheme="majorBidi" w:hAnsiTheme="majorBidi" w:cstheme="majorBidi"/>
+          <w:sz w:val="24"/>
+          <w:szCs w:val="24"/>
+        </w:rPr>
+      </w:pPr>
+    </w:p>
+    <w:p>
+      <w:pPr>
+        <w:pStyle w:val="Titre3"/>
+        <w:spacing w:after="0" w:line="360" w:lineRule="auto"/>
+      </w:pPr>
+      <w:bookmarkStart w:id="21" w:name="_Toc151900841"/>
+      <w:r>
+        <w:t>1</w:t>
+      </w:r>
+      <w:r>
+        <w:t>7</w:t>
+      </w:r>
+      <w:r>
+        <w:t xml:space="preserve"> et 1</w:t>
+      </w:r>
+      <w:r>
+        <w:t>8</w:t>
+      </w:r>
+      <w:r>
+        <w:t xml:space="preserve"> - Voir les meutes ou les lycanthropes</w:t>
+      </w:r>
+      <w:bookmarkEnd w:id="21"/>
+    </w:p>
+    <w:p>
+      <w:pPr>
+        <w:spacing w:after="0" w:line="360" w:lineRule="auto"/>
+        <w:jc w:val="both"/>
+        <w:rPr>
+          <w:rFonts w:asciiTheme="majorBidi" w:hAnsiTheme="majorBidi" w:cstheme="majorBidi"/>
+          <w:sz w:val="24"/>
+          <w:szCs w:val="24"/>
+        </w:rPr>
+      </w:pPr>
+      <w:r>
+        <w:rPr>
+          <w:rFonts w:asciiTheme="majorBidi" w:hAnsiTheme="majorBidi" w:cstheme="majorBidi"/>
+          <w:sz w:val="24"/>
+          <w:szCs w:val="24"/>
+        </w:rPr>
+        <w:tab/>
+        <w:t>E</w:t>
+      </w:r>
+      <w:r>
+        <w:rPr>
+          <w:rFonts w:asciiTheme="majorBidi" w:hAnsiTheme="majorBidi" w:cstheme="majorBidi"/>
+          <w:sz w:val="24"/>
+          <w:szCs w:val="24"/>
+        </w:rPr>
+        <w:t xml:space="preserve">n sélectionnant l'option "Voir les meutes", vous pouvez obtenir une liste complète de toutes les meutes présentes. L'option "Voir les lycanthropes" offre un aperçu détaillé du monde des lycanthropes, vous permettant </w:t>
+      </w:r>
+      <w:r>
+        <w:rPr>
+          <w:rFonts w:asciiTheme="majorBidi" w:hAnsiTheme="majorBidi" w:cstheme="majorBidi"/>
+          <w:sz w:val="24"/>
+          <w:szCs w:val="24"/>
+        </w:rPr>
+        <w:t xml:space="preserve">de voir </w:t>
+      </w:r>
+      <w:r>
+        <w:rPr>
+          <w:rFonts w:asciiTheme="majorBidi" w:hAnsiTheme="majorBidi" w:cstheme="majorBidi"/>
+          <w:sz w:val="24"/>
+          <w:szCs w:val="24"/>
+        </w:rPr>
+        <w:t>leurs comportements, leurs relations et leur dynamique de groupe.</w:t>
+      </w:r>
+    </w:p>
+    <w:p>
+      <w:pPr>
+        <w:pStyle w:val="Titre3"/>
+        <w:spacing w:after="0" w:line="360" w:lineRule="auto"/>
+      </w:pPr>
+      <w:bookmarkStart w:id="22" w:name="_Toc151900839"/>
+      <w:bookmarkStart w:id="23" w:name="_Toc151900842"/>
+      <w:r>
+        <w:t>1</w:t>
+      </w:r>
+      <w:r>
+        <w:t>9</w:t>
+      </w:r>
+      <w:r>
+        <w:t xml:space="preserve"> - Sai</w:t>
+      </w:r>
+      <w:r>
+        <w:t>s</w:t>
+      </w:r>
+      <w:r>
+        <w:t>on d'amour pour les lycanthropes</w:t>
+      </w:r>
+      <w:bookmarkEnd w:id="23"/>
+    </w:p>
+    <w:p>
+      <w:pPr>
+        <w:spacing w:after="0" w:line="360" w:lineRule="auto"/>
+        <w:jc w:val="both"/>
+        <w:rPr>
+          <w:rFonts w:asciiTheme="majorBidi" w:hAnsiTheme="majorBidi" w:cstheme="majorBidi"/>
+          <w:sz w:val="24"/>
+          <w:szCs w:val="24"/>
+        </w:rPr>
+      </w:pPr>
+      <w:r>
+        <w:rPr>
+          <w:rFonts w:asciiTheme="majorBidi" w:hAnsiTheme="majorBidi" w:cstheme="majorBidi"/>
+          <w:sz w:val="24"/>
+          <w:szCs w:val="24"/>
+        </w:rPr>
+        <w:tab/>
+        <w:t>La</w:t>
+      </w:r>
+      <w:r>
+        <w:rPr>
+          <w:rFonts w:asciiTheme="majorBidi" w:hAnsiTheme="majorBidi" w:cstheme="majorBidi"/>
+          <w:sz w:val="24"/>
+          <w:szCs w:val="24"/>
+        </w:rPr>
+        <w:t xml:space="preserve"> fonction "Saison des amours pour les lycanthropes"</w:t>
+      </w:r>
+      <w:r>
+        <w:rPr>
+          <w:rFonts w:asciiTheme="majorBidi" w:hAnsiTheme="majorBidi" w:cstheme="majorBidi"/>
+          <w:sz w:val="24"/>
+          <w:szCs w:val="24"/>
+        </w:rPr>
+        <w:t>, c</w:t>
+      </w:r>
+      <w:r>
+        <w:rPr>
+          <w:rFonts w:asciiTheme="majorBidi" w:hAnsiTheme="majorBidi" w:cstheme="majorBidi"/>
+          <w:sz w:val="24"/>
+          <w:szCs w:val="24"/>
+        </w:rPr>
+        <w:t xml:space="preserve">onçue pour </w:t>
+      </w:r>
+      <w:r>
+        <w:rPr>
+          <w:rFonts w:asciiTheme="majorBidi" w:hAnsiTheme="majorBidi" w:cstheme="majorBidi"/>
+          <w:sz w:val="24"/>
+          <w:szCs w:val="24"/>
+        </w:rPr>
+        <w:t>être utilisé</w:t>
+      </w:r>
+      <w:r>
+        <w:rPr>
+          <w:rFonts w:asciiTheme="majorBidi" w:hAnsiTheme="majorBidi" w:cstheme="majorBidi"/>
+          <w:sz w:val="24"/>
+          <w:szCs w:val="24"/>
+        </w:rPr>
+        <w:t xml:space="preserve"> </w:t>
+      </w:r>
+      <w:r>
+        <w:rPr>
+          <w:rFonts w:asciiTheme="majorBidi" w:hAnsiTheme="majorBidi" w:cstheme="majorBidi"/>
+          <w:sz w:val="24"/>
+          <w:szCs w:val="24"/>
+        </w:rPr>
+        <w:t>durant</w:t>
+      </w:r>
+      <w:r>
+        <w:rPr>
+          <w:rFonts w:asciiTheme="majorBidi" w:hAnsiTheme="majorBidi" w:cstheme="majorBidi"/>
+          <w:sz w:val="24"/>
+          <w:szCs w:val="24"/>
+        </w:rPr>
+        <w:t xml:space="preserve"> les mois de mai et juin, </w:t>
+      </w:r>
+      <w:r>
+        <w:rPr>
+          <w:rFonts w:asciiTheme="majorBidi" w:hAnsiTheme="majorBidi" w:cstheme="majorBidi"/>
+          <w:sz w:val="24"/>
+          <w:szCs w:val="24"/>
+        </w:rPr>
+        <w:t>permet de lancer la conception de bébés lycanthropes</w:t>
+      </w:r>
+      <w:r>
+        <w:rPr>
+          <w:rFonts w:asciiTheme="majorBidi" w:hAnsiTheme="majorBidi" w:cstheme="majorBidi"/>
+          <w:sz w:val="24"/>
+          <w:szCs w:val="24"/>
+        </w:rPr>
+        <w:t xml:space="preserve">. Pendant cette période, les couples alpha de chaque meute, s'ils remplissent les conditions nécessaires, s'engagent dans le processus de la conception d'une progéniture. </w:t>
+      </w:r>
+      <w:r>
+        <w:rPr>
+          <w:rFonts w:asciiTheme="majorBidi" w:hAnsiTheme="majorBidi" w:cstheme="majorBidi"/>
+          <w:sz w:val="24"/>
+          <w:szCs w:val="24"/>
+        </w:rPr>
+        <w:t>Si la période n’est pas la bonne, un message vous l’indiquera.</w:t>
+      </w:r>
+    </w:p>
+    <w:bookmarkEnd w:id="22"/>
+    <w:p>
+      <w:pPr>
+        <w:spacing w:after="0" w:line="360" w:lineRule="auto"/>
+        <w:rPr>
+          <w:rFonts w:asciiTheme="majorBidi" w:hAnsiTheme="majorBidi" w:cstheme="majorBidi"/>
+          <w:sz w:val="24"/>
+          <w:szCs w:val="24"/>
+        </w:rPr>
+      </w:pPr>
+    </w:p>
+    <w:p>
+      <w:pPr>
+        <w:pStyle w:val="Titre3"/>
+        <w:spacing w:after="0" w:line="360" w:lineRule="auto"/>
+      </w:pPr>
+      <w:bookmarkStart w:id="24" w:name="_Toc151900840"/>
+      <w:r>
+        <w:t>20</w:t>
+      </w:r>
+      <w:r>
         <w:t xml:space="preserve"> - Réveiller un enclos</w:t>
       </w:r>
-      <w:bookmarkEnd w:id="22"/>
+      <w:bookmarkEnd w:id="24"/>
     </w:p>
     <w:p>
       <w:pPr>
@@ -4608,6 +4886,75 @@
     <w:p>
       <w:pPr>
         <w:spacing w:after="0" w:line="360" w:lineRule="auto"/>
+        <w:ind w:firstLine="708"/>
+        <w:jc w:val="both"/>
+        <w:rPr>
+          <w:rFonts w:asciiTheme="majorBidi" w:hAnsiTheme="majorBidi" w:cstheme="majorBidi"/>
+          <w:sz w:val="24"/>
+          <w:szCs w:val="24"/>
+        </w:rPr>
+      </w:pPr>
+    </w:p>
+    <w:p>
+      <w:pPr>
+        <w:spacing w:after="0" w:line="360" w:lineRule="auto"/>
+        <w:jc w:val="both"/>
+        <w:rPr>
+          <w:rFonts w:asciiTheme="majorBidi" w:hAnsiTheme="majorBidi" w:cstheme="majorBidi"/>
+          <w:sz w:val="24"/>
+          <w:szCs w:val="24"/>
+        </w:rPr>
+      </w:pPr>
+    </w:p>
+    <w:p>
+      <w:pPr>
+        <w:spacing w:after="0" w:line="360" w:lineRule="auto"/>
+        <w:jc w:val="both"/>
+        <w:rPr>
+          <w:rFonts w:asciiTheme="majorBidi" w:hAnsiTheme="majorBidi" w:cstheme="majorBidi"/>
+          <w:sz w:val="24"/>
+          <w:szCs w:val="24"/>
+        </w:rPr>
+      </w:pPr>
+    </w:p>
+    <w:p>
+      <w:pPr>
+        <w:pStyle w:val="Titre1"/>
+        <w:spacing w:after="0" w:line="360" w:lineRule="auto"/>
+      </w:pPr>
+      <w:bookmarkStart w:id="25" w:name="_Toc151900843"/>
+      <w:r>
+        <w:t>III - Scénarios d'Utilisation</w:t>
+      </w:r>
+      <w:bookmarkEnd w:id="25"/>
+    </w:p>
+    <w:p>
+      <w:pPr>
+        <w:spacing w:after="0" w:line="360" w:lineRule="auto"/>
+        <w:rPr>
+          <w:rFonts w:asciiTheme="majorBidi" w:hAnsiTheme="majorBidi" w:cstheme="majorBidi"/>
+          <w:sz w:val="24"/>
+          <w:szCs w:val="24"/>
+        </w:rPr>
+      </w:pPr>
+    </w:p>
+    <w:p>
+      <w:pPr>
+        <w:pStyle w:val="Titre2"/>
+        <w:spacing w:after="0" w:line="360" w:lineRule="auto"/>
+      </w:pPr>
+      <w:bookmarkStart w:id="26" w:name="_Toc151900844"/>
+      <w:r>
+        <w:t>A - Guide pas à pas pour divers scénarios</w:t>
+      </w:r>
+      <w:bookmarkEnd w:id="26"/>
+      <w:r>
+        <w:t xml:space="preserve"> </w:t>
+      </w:r>
+    </w:p>
+    <w:p>
+      <w:pPr>
+        <w:spacing w:after="0" w:line="360" w:lineRule="auto"/>
         <w:rPr>
           <w:rFonts w:asciiTheme="majorBidi" w:hAnsiTheme="majorBidi" w:cstheme="majorBidi"/>
           <w:sz w:val="24"/>
@@ -4620,21 +4967,285 @@
         <w:pStyle w:val="Titre3"/>
         <w:spacing w:after="0" w:line="360" w:lineRule="auto"/>
       </w:pPr>
-      <w:bookmarkStart w:id="23" w:name="_Toc151900841"/>
+      <w:bookmarkStart w:id="27" w:name="_Toc151900845"/>
+      <w:r>
+        <w:t>1 - Configuration initiale du zoo</w:t>
+      </w:r>
+      <w:bookmarkEnd w:id="27"/>
+      <w:r>
+        <w:t xml:space="preserve"> </w:t>
+      </w:r>
+    </w:p>
+    <w:p>
+      <w:pPr>
+        <w:spacing w:after="0" w:line="360" w:lineRule="auto"/>
+        <w:rPr>
+          <w:rFonts w:asciiTheme="majorBidi" w:hAnsiTheme="majorBidi" w:cstheme="majorBidi"/>
+          <w:sz w:val="24"/>
+          <w:szCs w:val="24"/>
+        </w:rPr>
+      </w:pPr>
+      <w:r>
+        <w:rPr>
+          <w:rFonts w:asciiTheme="majorBidi" w:hAnsiTheme="majorBidi" w:cstheme="majorBidi"/>
+          <w:sz w:val="24"/>
+          <w:szCs w:val="24"/>
+        </w:rPr>
+        <w:t>E</w:t>
+      </w:r>
+    </w:p>
+    <w:p>
+      <w:pPr>
+        <w:spacing w:after="0" w:line="360" w:lineRule="auto"/>
+        <w:rPr>
+          <w:rFonts w:asciiTheme="majorBidi" w:hAnsiTheme="majorBidi" w:cstheme="majorBidi"/>
+          <w:sz w:val="24"/>
+          <w:szCs w:val="24"/>
+        </w:rPr>
+      </w:pPr>
+    </w:p>
+    <w:p>
+      <w:pPr>
+        <w:pStyle w:val="Titre3"/>
+        <w:spacing w:after="0" w:line="360" w:lineRule="auto"/>
+      </w:pPr>
+      <w:bookmarkStart w:id="28" w:name="_Toc151900846"/>
+      <w:r>
+        <w:t>2 - Gestion quotidienne des enclos</w:t>
+      </w:r>
+      <w:bookmarkEnd w:id="28"/>
+    </w:p>
+    <w:p>
+      <w:pPr>
+        <w:spacing w:after="0" w:line="360" w:lineRule="auto"/>
+        <w:rPr>
+          <w:rFonts w:asciiTheme="majorBidi" w:hAnsiTheme="majorBidi" w:cstheme="majorBidi"/>
+          <w:sz w:val="24"/>
+          <w:szCs w:val="24"/>
+        </w:rPr>
+      </w:pPr>
+      <w:r>
+        <w:rPr>
+          <w:rFonts w:asciiTheme="majorBidi" w:hAnsiTheme="majorBidi" w:cstheme="majorBidi"/>
+          <w:sz w:val="24"/>
+          <w:szCs w:val="24"/>
+        </w:rPr>
+        <w:t>E</w:t>
+      </w:r>
+    </w:p>
+    <w:p>
+      <w:pPr>
+        <w:spacing w:after="0" w:line="360" w:lineRule="auto"/>
+        <w:rPr>
+          <w:rFonts w:asciiTheme="majorBidi" w:hAnsiTheme="majorBidi" w:cstheme="majorBidi"/>
+          <w:sz w:val="24"/>
+          <w:szCs w:val="24"/>
+        </w:rPr>
+      </w:pPr>
+    </w:p>
+    <w:p>
+      <w:pPr>
+        <w:pStyle w:val="Titre3"/>
+        <w:spacing w:after="0" w:line="360" w:lineRule="auto"/>
+      </w:pPr>
+      <w:bookmarkStart w:id="29" w:name="_Toc151900847"/>
+      <w:r>
+        <w:t>3 - Interaction avec les créatures</w:t>
+      </w:r>
+      <w:bookmarkEnd w:id="29"/>
+    </w:p>
+    <w:p>
+      <w:pPr>
+        <w:spacing w:after="0" w:line="360" w:lineRule="auto"/>
+        <w:rPr>
+          <w:rFonts w:asciiTheme="majorBidi" w:hAnsiTheme="majorBidi" w:cstheme="majorBidi"/>
+          <w:sz w:val="24"/>
+          <w:szCs w:val="24"/>
+        </w:rPr>
+      </w:pPr>
+      <w:r>
+        <w:rPr>
+          <w:rFonts w:asciiTheme="majorBidi" w:hAnsiTheme="majorBidi" w:cstheme="majorBidi"/>
+          <w:sz w:val="24"/>
+          <w:szCs w:val="24"/>
+        </w:rPr>
+        <w:t>E</w:t>
+      </w:r>
+    </w:p>
+    <w:p>
+      <w:pPr>
+        <w:spacing w:after="0" w:line="360" w:lineRule="auto"/>
+        <w:rPr>
+          <w:rFonts w:asciiTheme="majorBidi" w:hAnsiTheme="majorBidi" w:cstheme="majorBidi"/>
+          <w:sz w:val="24"/>
+          <w:szCs w:val="24"/>
+        </w:rPr>
+      </w:pPr>
+    </w:p>
+    <w:p>
+      <w:pPr>
+        <w:pStyle w:val="Titre3"/>
+        <w:spacing w:after="0" w:line="360" w:lineRule="auto"/>
+      </w:pPr>
+      <w:bookmarkStart w:id="30" w:name="_Toc151900848"/>
       <w:r>
         <w:lastRenderedPageBreak/>
-        <w:t>1</w:t>
-      </w:r>
-      <w:r>
-        <w:t>7</w:t>
-      </w:r>
-      <w:r>
-        <w:t xml:space="preserve"> - Voir les meutes</w:t>
-      </w:r>
-      <w:r>
-        <w:t xml:space="preserve"> ou les lycanthropes</w:t>
-      </w:r>
-      <w:bookmarkEnd w:id="23"/>
+        <w:t>4. Suivi de la reproduction et des naissances</w:t>
+      </w:r>
+      <w:bookmarkEnd w:id="30"/>
+    </w:p>
+    <w:p>
+      <w:pPr>
+        <w:spacing w:after="0" w:line="360" w:lineRule="auto"/>
+        <w:rPr>
+          <w:rFonts w:asciiTheme="majorBidi" w:hAnsiTheme="majorBidi" w:cstheme="majorBidi"/>
+          <w:sz w:val="24"/>
+          <w:szCs w:val="24"/>
+        </w:rPr>
+      </w:pPr>
+      <w:r>
+        <w:rPr>
+          <w:rFonts w:asciiTheme="majorBidi" w:hAnsiTheme="majorBidi" w:cstheme="majorBidi"/>
+          <w:sz w:val="24"/>
+          <w:szCs w:val="24"/>
+        </w:rPr>
+        <w:t>E</w:t>
+      </w:r>
+    </w:p>
+    <w:p>
+      <w:pPr>
+        <w:spacing w:after="0" w:line="360" w:lineRule="auto"/>
+        <w:rPr>
+          <w:rFonts w:asciiTheme="majorBidi" w:hAnsiTheme="majorBidi" w:cstheme="majorBidi"/>
+          <w:sz w:val="24"/>
+          <w:szCs w:val="24"/>
+        </w:rPr>
+      </w:pPr>
+    </w:p>
+    <w:p>
+      <w:pPr>
+        <w:pStyle w:val="Titre3"/>
+        <w:spacing w:after="0" w:line="360" w:lineRule="auto"/>
+      </w:pPr>
+      <w:bookmarkStart w:id="31" w:name="_Toc151900849"/>
+      <w:r>
+        <w:t>5 - Gestion du temps dans le zoo</w:t>
+      </w:r>
+      <w:bookmarkEnd w:id="31"/>
+    </w:p>
+    <w:p>
+      <w:pPr>
+        <w:spacing w:after="0" w:line="360" w:lineRule="auto"/>
+        <w:rPr>
+          <w:rFonts w:asciiTheme="majorBidi" w:hAnsiTheme="majorBidi" w:cstheme="majorBidi"/>
+          <w:sz w:val="24"/>
+          <w:szCs w:val="24"/>
+        </w:rPr>
+      </w:pPr>
+      <w:r>
+        <w:rPr>
+          <w:rFonts w:asciiTheme="majorBidi" w:hAnsiTheme="majorBidi" w:cstheme="majorBidi"/>
+          <w:sz w:val="24"/>
+          <w:szCs w:val="24"/>
+        </w:rPr>
+        <w:t>E</w:t>
+      </w:r>
+    </w:p>
+    <w:p>
+      <w:pPr>
+        <w:spacing w:after="0" w:line="360" w:lineRule="auto"/>
+        <w:rPr>
+          <w:rFonts w:asciiTheme="majorBidi" w:hAnsiTheme="majorBidi" w:cstheme="majorBidi"/>
+          <w:sz w:val="24"/>
+          <w:szCs w:val="24"/>
+        </w:rPr>
+      </w:pPr>
+    </w:p>
+    <w:p>
+      <w:pPr>
+        <w:pStyle w:val="Titre2"/>
+      </w:pPr>
+      <w:bookmarkStart w:id="32" w:name="_Toc151900850"/>
+      <w:r>
+        <w:t>B – Exemple de scénario complet</w:t>
+      </w:r>
+      <w:bookmarkEnd w:id="32"/>
+    </w:p>
+    <w:p>
+      <w:pPr>
+        <w:spacing w:after="0" w:line="360" w:lineRule="auto"/>
+        <w:rPr>
+          <w:rFonts w:asciiTheme="majorBidi" w:hAnsiTheme="majorBidi" w:cstheme="majorBidi"/>
+          <w:sz w:val="24"/>
+          <w:szCs w:val="24"/>
+        </w:rPr>
+      </w:pPr>
+      <w:r>
+        <w:rPr>
+          <w:rFonts w:asciiTheme="majorBidi" w:hAnsiTheme="majorBidi" w:cstheme="majorBidi"/>
+          <w:sz w:val="24"/>
+          <w:szCs w:val="24"/>
+        </w:rPr>
+        <w:t>…</w:t>
+      </w:r>
+    </w:p>
+    <w:p>
+      <w:pPr>
+        <w:spacing w:after="0" w:line="360" w:lineRule="auto"/>
+        <w:rPr>
+          <w:rFonts w:asciiTheme="majorBidi" w:hAnsiTheme="majorBidi" w:cstheme="majorBidi"/>
+          <w:sz w:val="24"/>
+          <w:szCs w:val="24"/>
+        </w:rPr>
+      </w:pPr>
+    </w:p>
+    <w:p>
+      <w:pPr>
+        <w:spacing w:after="0" w:line="360" w:lineRule="auto"/>
+        <w:rPr>
+          <w:rFonts w:asciiTheme="majorBidi" w:hAnsiTheme="majorBidi" w:cstheme="majorBidi"/>
+          <w:sz w:val="24"/>
+          <w:szCs w:val="24"/>
+        </w:rPr>
+      </w:pPr>
+    </w:p>
+    <w:p>
+      <w:pPr>
+        <w:pStyle w:val="Titre1"/>
+        <w:spacing w:after="0" w:line="360" w:lineRule="auto"/>
+      </w:pPr>
+      <w:bookmarkStart w:id="33" w:name="_Toc151900851"/>
+      <w:r>
+        <w:t>I</w:t>
+      </w:r>
+      <w:r>
+        <w:t>V - Gestion du Temps</w:t>
+      </w:r>
+      <w:bookmarkEnd w:id="33"/>
+    </w:p>
+    <w:p>
+      <w:pPr>
+        <w:spacing w:after="0" w:line="360" w:lineRule="auto"/>
+        <w:rPr>
+          <w:rFonts w:asciiTheme="majorBidi" w:hAnsiTheme="majorBidi" w:cstheme="majorBidi"/>
+          <w:sz w:val="24"/>
+          <w:szCs w:val="24"/>
+        </w:rPr>
+      </w:pPr>
+    </w:p>
+    <w:p>
+      <w:pPr>
+        <w:pStyle w:val="Titre2"/>
+        <w:spacing w:after="0" w:line="360" w:lineRule="auto"/>
+      </w:pPr>
+      <w:bookmarkStart w:id="34" w:name="_Toc151900852"/>
+      <w:r>
+        <w:t>A - Passage annuel</w:t>
+      </w:r>
+      <w:bookmarkEnd w:id="34"/>
+      <w:r>
+        <w:t xml:space="preserve"> </w:t>
+      </w:r>
     </w:p>
     <w:p>
       <w:pPr>
@@ -4653,201 +5264,205 @@
           <w:szCs w:val="24"/>
         </w:rPr>
         <w:tab/>
+      </w:r>
+      <w:r>
+        <w:rPr>
+          <w:rFonts w:asciiTheme="majorBidi" w:hAnsiTheme="majorBidi" w:cstheme="majorBidi"/>
+          <w:sz w:val="24"/>
+          <w:szCs w:val="24"/>
+        </w:rPr>
+        <w:t>À la fin de chaque année, une évaluation complète se déroule, mettant en évidence les vies et les événements au sein de votre zoo.</w:t>
+      </w:r>
+      <w:r>
+        <w:rPr>
+          <w:rFonts w:asciiTheme="majorBidi" w:hAnsiTheme="majorBidi" w:cstheme="majorBidi"/>
+          <w:sz w:val="24"/>
+          <w:szCs w:val="24"/>
+        </w:rPr>
+        <w:t xml:space="preserve"> </w:t>
+      </w:r>
+      <w:r>
+        <w:rPr>
+          <w:rFonts w:asciiTheme="majorBidi" w:hAnsiTheme="majorBidi" w:cstheme="majorBidi"/>
+          <w:sz w:val="24"/>
+          <w:szCs w:val="24"/>
+        </w:rPr>
+        <w:t>Réfléchissez au passage du temps en observant le cycle naturel de la vie, y compris le vieillissement et l'émergence des nouveau-nés.</w:t>
+      </w:r>
+      <w:r>
+        <w:rPr>
+          <w:rFonts w:asciiTheme="majorBidi" w:hAnsiTheme="majorBidi" w:cstheme="majorBidi"/>
+          <w:sz w:val="24"/>
+          <w:szCs w:val="24"/>
+        </w:rPr>
+        <w:t xml:space="preserve"> En effet, une liste des créatures mortes et des nouvelles naissances sera faite à chaque passage d’une année.</w:t>
+      </w:r>
+      <w:r>
+        <w:rPr>
+          <w:rFonts w:asciiTheme="majorBidi" w:hAnsiTheme="majorBidi" w:cstheme="majorBidi"/>
+          <w:sz w:val="24"/>
+          <w:szCs w:val="24"/>
+        </w:rPr>
+        <w:t xml:space="preserve"> </w:t>
+      </w:r>
+      <w:r>
+        <w:rPr>
+          <w:rFonts w:asciiTheme="majorBidi" w:hAnsiTheme="majorBidi" w:cstheme="majorBidi"/>
+          <w:sz w:val="24"/>
+          <w:szCs w:val="24"/>
+        </w:rPr>
+        <w:t>Il faudra aussi faire attention à la</w:t>
+      </w:r>
+      <w:r>
+        <w:rPr>
+          <w:rFonts w:asciiTheme="majorBidi" w:hAnsiTheme="majorBidi" w:cstheme="majorBidi"/>
+          <w:sz w:val="24"/>
+          <w:szCs w:val="24"/>
+        </w:rPr>
+        <w:t xml:space="preserve"> dégradation qui accompagne le passage du temps</w:t>
+      </w:r>
+      <w:r>
+        <w:rPr>
+          <w:rFonts w:asciiTheme="majorBidi" w:hAnsiTheme="majorBidi" w:cstheme="majorBidi"/>
+          <w:sz w:val="24"/>
+          <w:szCs w:val="24"/>
+        </w:rPr>
+        <w:t xml:space="preserve"> (que ce soit au niveau de l’état des enclos, mais aussi sur les différentes caractéristiques des créatures).</w:t>
+      </w:r>
+    </w:p>
+    <w:p>
+      <w:pPr>
+        <w:spacing w:after="0" w:line="360" w:lineRule="auto"/>
+        <w:rPr>
+          <w:rFonts w:asciiTheme="majorBidi" w:hAnsiTheme="majorBidi" w:cstheme="majorBidi"/>
+          <w:sz w:val="24"/>
+          <w:szCs w:val="24"/>
+        </w:rPr>
+      </w:pPr>
+    </w:p>
+    <w:p>
+      <w:pPr>
+        <w:pStyle w:val="Titre2"/>
+        <w:spacing w:after="0" w:line="360" w:lineRule="auto"/>
+      </w:pPr>
+      <w:bookmarkStart w:id="35" w:name="_Toc151900853"/>
+      <w:r>
+        <w:t>B - Effets des actions sur le temps</w:t>
+      </w:r>
+      <w:bookmarkEnd w:id="35"/>
+    </w:p>
+    <w:p>
+      <w:pPr>
+        <w:spacing w:after="0" w:line="360" w:lineRule="auto"/>
+        <w:jc w:val="both"/>
+        <w:rPr>
+          <w:rFonts w:asciiTheme="majorBidi" w:hAnsiTheme="majorBidi" w:cstheme="majorBidi"/>
+          <w:sz w:val="24"/>
+          <w:szCs w:val="24"/>
+        </w:rPr>
+      </w:pPr>
+      <w:r>
+        <w:rPr>
+          <w:rFonts w:asciiTheme="majorBidi" w:hAnsiTheme="majorBidi" w:cstheme="majorBidi"/>
+          <w:sz w:val="24"/>
+          <w:szCs w:val="24"/>
+        </w:rPr>
+        <w:tab/>
+      </w:r>
+      <w:r>
+        <w:rPr>
+          <w:rFonts w:asciiTheme="majorBidi" w:hAnsiTheme="majorBidi" w:cstheme="majorBidi"/>
+          <w:sz w:val="24"/>
+          <w:szCs w:val="24"/>
+        </w:rPr>
+        <w:t>Chaque action que vous entreprenez s'accompagne d'une durée spécifique</w:t>
+      </w:r>
+      <w:r>
+        <w:rPr>
+          <w:rFonts w:asciiTheme="majorBidi" w:hAnsiTheme="majorBidi" w:cstheme="majorBidi"/>
+          <w:sz w:val="24"/>
+          <w:szCs w:val="24"/>
+        </w:rPr>
+        <w:t xml:space="preserve"> (qui est indiqué à côté de chaque action)</w:t>
+      </w:r>
+      <w:r>
+        <w:rPr>
+          <w:rFonts w:asciiTheme="majorBidi" w:hAnsiTheme="majorBidi" w:cstheme="majorBidi"/>
+          <w:sz w:val="24"/>
+          <w:szCs w:val="24"/>
+        </w:rPr>
+        <w:t>, influençant le déroulement des événements dans votre zoo. Lorsque vous vous engagez dans diverses activités, soyez attentif aux conséquences temporelles, en veillant à ce que vos décisions stratégiques s'alignent sur la chronologie de l'existence de votre zoo.</w:t>
+      </w:r>
+    </w:p>
+    <w:p>
+      <w:pPr>
+        <w:spacing w:after="0" w:line="360" w:lineRule="auto"/>
+        <w:rPr>
+          <w:rFonts w:asciiTheme="majorBidi" w:hAnsiTheme="majorBidi" w:cstheme="majorBidi"/>
+          <w:sz w:val="24"/>
+          <w:szCs w:val="24"/>
+        </w:rPr>
+      </w:pPr>
+    </w:p>
+    <w:p>
+      <w:pPr>
+        <w:spacing w:after="0" w:line="360" w:lineRule="auto"/>
+        <w:rPr>
+          <w:rFonts w:asciiTheme="majorBidi" w:hAnsiTheme="majorBidi" w:cstheme="majorBidi"/>
+          <w:sz w:val="24"/>
+          <w:szCs w:val="24"/>
+        </w:rPr>
+      </w:pPr>
+    </w:p>
+    <w:p>
+      <w:pPr>
+        <w:pStyle w:val="Titre1"/>
+        <w:spacing w:after="0" w:line="360" w:lineRule="auto"/>
+      </w:pPr>
+      <w:bookmarkStart w:id="36" w:name="_Toc151900854"/>
+      <w:r>
+        <w:t>V – Dépannage</w:t>
+      </w:r>
+      <w:bookmarkEnd w:id="36"/>
+    </w:p>
+    <w:p>
+      <w:pPr>
+        <w:spacing w:after="0" w:line="360" w:lineRule="auto"/>
+        <w:rPr>
+          <w:rFonts w:asciiTheme="majorBidi" w:hAnsiTheme="majorBidi" w:cstheme="majorBidi"/>
+          <w:sz w:val="24"/>
+          <w:szCs w:val="24"/>
+        </w:rPr>
+      </w:pPr>
+    </w:p>
+    <w:p>
+      <w:pPr>
+        <w:pStyle w:val="Titre2"/>
+        <w:spacing w:after="0" w:line="360" w:lineRule="auto"/>
+      </w:pPr>
+      <w:bookmarkStart w:id="37" w:name="_Toc151900855"/>
+      <w:r>
+        <w:t>A - Messages d'erreur courants</w:t>
+      </w:r>
+      <w:bookmarkEnd w:id="37"/>
+    </w:p>
+    <w:p>
+      <w:pPr>
+        <w:spacing w:after="0" w:line="360" w:lineRule="auto"/>
+        <w:rPr>
+          <w:rFonts w:asciiTheme="majorBidi" w:hAnsiTheme="majorBidi" w:cstheme="majorBidi"/>
+          <w:sz w:val="24"/>
+          <w:szCs w:val="24"/>
+        </w:rPr>
+      </w:pPr>
+      <w:r>
+        <w:rPr>
+          <w:rFonts w:asciiTheme="majorBidi" w:hAnsiTheme="majorBidi" w:cstheme="majorBidi"/>
+          <w:sz w:val="24"/>
+          <w:szCs w:val="24"/>
+        </w:rPr>
         <w:t>E</w:t>
       </w:r>
-      <w:r>
-        <w:rPr>
-          <w:rFonts w:asciiTheme="majorBidi" w:hAnsiTheme="majorBidi" w:cstheme="majorBidi"/>
-          <w:sz w:val="24"/>
-          <w:szCs w:val="24"/>
-        </w:rPr>
-        <w:t xml:space="preserve">n sélectionnant l'option "Voir les meutes", vous pouvez obtenir une liste complète de toutes les meutes présentes. L'option "Voir les lycanthropes" offre un aperçu détaillé du monde des lycanthropes, vous permettant </w:t>
-      </w:r>
-      <w:r>
-        <w:rPr>
-          <w:rFonts w:asciiTheme="majorBidi" w:hAnsiTheme="majorBidi" w:cstheme="majorBidi"/>
-          <w:sz w:val="24"/>
-          <w:szCs w:val="24"/>
-        </w:rPr>
-        <w:t xml:space="preserve">de voir </w:t>
-      </w:r>
-      <w:r>
-        <w:rPr>
-          <w:rFonts w:asciiTheme="majorBidi" w:hAnsiTheme="majorBidi" w:cstheme="majorBidi"/>
-          <w:sz w:val="24"/>
-          <w:szCs w:val="24"/>
-        </w:rPr>
-        <w:t>leurs comportements, leurs relations et leur dynamique de groupe.</w:t>
-      </w:r>
-    </w:p>
-    <w:p>
-      <w:pPr>
-        <w:spacing w:after="0" w:line="360" w:lineRule="auto"/>
-        <w:rPr>
-          <w:rFonts w:asciiTheme="majorBidi" w:hAnsiTheme="majorBidi" w:cstheme="majorBidi"/>
-          <w:sz w:val="24"/>
-          <w:szCs w:val="24"/>
-        </w:rPr>
-      </w:pPr>
-    </w:p>
-    <w:p>
-      <w:pPr>
-        <w:pStyle w:val="Titre3"/>
-        <w:spacing w:after="0" w:line="360" w:lineRule="auto"/>
-      </w:pPr>
-      <w:bookmarkStart w:id="24" w:name="_Toc151900842"/>
-      <w:r>
-        <w:t>1</w:t>
-      </w:r>
-      <w:r>
-        <w:t>8</w:t>
-      </w:r>
-      <w:r>
-        <w:t xml:space="preserve"> </w:t>
-      </w:r>
-      <w:r>
-        <w:t>- Sai</w:t>
-      </w:r>
-      <w:r>
-        <w:t>s</w:t>
-      </w:r>
-      <w:r>
-        <w:t>on d'amour pour les lycanthropes</w:t>
-      </w:r>
-      <w:bookmarkEnd w:id="24"/>
-    </w:p>
-    <w:p>
-      <w:pPr>
-        <w:spacing w:after="0" w:line="360" w:lineRule="auto"/>
-        <w:jc w:val="both"/>
-        <w:rPr>
-          <w:rFonts w:asciiTheme="majorBidi" w:hAnsiTheme="majorBidi" w:cstheme="majorBidi"/>
-          <w:sz w:val="24"/>
-          <w:szCs w:val="24"/>
-        </w:rPr>
-      </w:pPr>
-      <w:r>
-        <w:rPr>
-          <w:rFonts w:asciiTheme="majorBidi" w:hAnsiTheme="majorBidi" w:cstheme="majorBidi"/>
-          <w:sz w:val="24"/>
-          <w:szCs w:val="24"/>
-        </w:rPr>
-        <w:tab/>
-        <w:t>La</w:t>
-      </w:r>
-      <w:r>
-        <w:rPr>
-          <w:rFonts w:asciiTheme="majorBidi" w:hAnsiTheme="majorBidi" w:cstheme="majorBidi"/>
-          <w:sz w:val="24"/>
-          <w:szCs w:val="24"/>
-        </w:rPr>
-        <w:t xml:space="preserve"> fonction "Saison des amours pour les lycanthropes"</w:t>
-      </w:r>
-      <w:r>
-        <w:rPr>
-          <w:rFonts w:asciiTheme="majorBidi" w:hAnsiTheme="majorBidi" w:cstheme="majorBidi"/>
-          <w:sz w:val="24"/>
-          <w:szCs w:val="24"/>
-        </w:rPr>
-        <w:t>, c</w:t>
-      </w:r>
-      <w:r>
-        <w:rPr>
-          <w:rFonts w:asciiTheme="majorBidi" w:hAnsiTheme="majorBidi" w:cstheme="majorBidi"/>
-          <w:sz w:val="24"/>
-          <w:szCs w:val="24"/>
-        </w:rPr>
-        <w:t xml:space="preserve">onçue pour </w:t>
-      </w:r>
-      <w:r>
-        <w:rPr>
-          <w:rFonts w:asciiTheme="majorBidi" w:hAnsiTheme="majorBidi" w:cstheme="majorBidi"/>
-          <w:sz w:val="24"/>
-          <w:szCs w:val="24"/>
-        </w:rPr>
-        <w:t>être utilisé</w:t>
-      </w:r>
-      <w:r>
-        <w:rPr>
-          <w:rFonts w:asciiTheme="majorBidi" w:hAnsiTheme="majorBidi" w:cstheme="majorBidi"/>
-          <w:sz w:val="24"/>
-          <w:szCs w:val="24"/>
-        </w:rPr>
-        <w:t xml:space="preserve"> </w:t>
-      </w:r>
-      <w:r>
-        <w:rPr>
-          <w:rFonts w:asciiTheme="majorBidi" w:hAnsiTheme="majorBidi" w:cstheme="majorBidi"/>
-          <w:sz w:val="24"/>
-          <w:szCs w:val="24"/>
-        </w:rPr>
-        <w:t>durant</w:t>
-      </w:r>
-      <w:r>
-        <w:rPr>
-          <w:rFonts w:asciiTheme="majorBidi" w:hAnsiTheme="majorBidi" w:cstheme="majorBidi"/>
-          <w:sz w:val="24"/>
-          <w:szCs w:val="24"/>
-        </w:rPr>
-        <w:t xml:space="preserve"> les mois de mai et juin, </w:t>
-      </w:r>
-      <w:r>
-        <w:rPr>
-          <w:rFonts w:asciiTheme="majorBidi" w:hAnsiTheme="majorBidi" w:cstheme="majorBidi"/>
-          <w:sz w:val="24"/>
-          <w:szCs w:val="24"/>
-        </w:rPr>
-        <w:t>permet de lancer la conception de bébés lycanthropes</w:t>
-      </w:r>
-      <w:r>
-        <w:rPr>
-          <w:rFonts w:asciiTheme="majorBidi" w:hAnsiTheme="majorBidi" w:cstheme="majorBidi"/>
-          <w:sz w:val="24"/>
-          <w:szCs w:val="24"/>
-        </w:rPr>
-        <w:t xml:space="preserve">. Pendant cette période, les couples alpha de chaque meute, s'ils remplissent les conditions nécessaires, s'engagent dans le processus de la conception d'une progéniture. </w:t>
-      </w:r>
-      <w:r>
-        <w:rPr>
-          <w:rFonts w:asciiTheme="majorBidi" w:hAnsiTheme="majorBidi" w:cstheme="majorBidi"/>
-          <w:sz w:val="24"/>
-          <w:szCs w:val="24"/>
-        </w:rPr>
-        <w:t>Si la période n’est pas la bonne, un message vous l’indiquera.</w:t>
-      </w:r>
-    </w:p>
-    <w:p>
-      <w:pPr>
-        <w:spacing w:after="0" w:line="360" w:lineRule="auto"/>
-        <w:jc w:val="both"/>
-        <w:rPr>
-          <w:rFonts w:asciiTheme="majorBidi" w:hAnsiTheme="majorBidi" w:cstheme="majorBidi"/>
-          <w:sz w:val="24"/>
-          <w:szCs w:val="24"/>
-        </w:rPr>
-      </w:pPr>
-    </w:p>
-    <w:p>
-      <w:pPr>
-        <w:spacing w:after="0" w:line="360" w:lineRule="auto"/>
-        <w:jc w:val="both"/>
-        <w:rPr>
-          <w:rFonts w:asciiTheme="majorBidi" w:hAnsiTheme="majorBidi" w:cstheme="majorBidi"/>
-          <w:sz w:val="24"/>
-          <w:szCs w:val="24"/>
-        </w:rPr>
-      </w:pPr>
-    </w:p>
-    <w:p>
-      <w:pPr>
-        <w:pStyle w:val="Titre1"/>
-        <w:spacing w:after="0" w:line="360" w:lineRule="auto"/>
-      </w:pPr>
-      <w:bookmarkStart w:id="25" w:name="_Toc151900843"/>
-      <w:r>
-        <w:t>III - Scénarios d'Utilisation</w:t>
-      </w:r>
-      <w:bookmarkEnd w:id="25"/>
     </w:p>
     <w:p>
       <w:pPr>
@@ -4864,544 +5479,9 @@
         <w:pStyle w:val="Titre2"/>
         <w:spacing w:after="0" w:line="360" w:lineRule="auto"/>
       </w:pPr>
-      <w:bookmarkStart w:id="26" w:name="_Toc151900844"/>
-      <w:r>
-        <w:t>A - Guide pas à pas pour divers scénarios</w:t>
-      </w:r>
-      <w:bookmarkEnd w:id="26"/>
-      <w:r>
-        <w:t xml:space="preserve"> </w:t>
-      </w:r>
-    </w:p>
-    <w:p>
-      <w:pPr>
-        <w:spacing w:after="0" w:line="360" w:lineRule="auto"/>
-        <w:rPr>
-          <w:rFonts w:asciiTheme="majorBidi" w:hAnsiTheme="majorBidi" w:cstheme="majorBidi"/>
-          <w:sz w:val="24"/>
-          <w:szCs w:val="24"/>
-        </w:rPr>
-      </w:pPr>
-    </w:p>
-    <w:p>
-      <w:pPr>
-        <w:pStyle w:val="Titre3"/>
-        <w:spacing w:after="0" w:line="360" w:lineRule="auto"/>
-      </w:pPr>
-      <w:bookmarkStart w:id="27" w:name="_Toc151900845"/>
-      <w:r>
-        <w:t>1 - Configuration initiale du zoo</w:t>
-      </w:r>
-      <w:bookmarkEnd w:id="27"/>
-      <w:r>
-        <w:t xml:space="preserve"> </w:t>
-      </w:r>
-    </w:p>
-    <w:p>
-      <w:pPr>
-        <w:spacing w:after="0" w:line="360" w:lineRule="auto"/>
-        <w:rPr>
-          <w:rFonts w:asciiTheme="majorBidi" w:hAnsiTheme="majorBidi" w:cstheme="majorBidi"/>
-          <w:sz w:val="24"/>
-          <w:szCs w:val="24"/>
-        </w:rPr>
-      </w:pPr>
-      <w:r>
-        <w:rPr>
-          <w:rFonts w:asciiTheme="majorBidi" w:hAnsiTheme="majorBidi" w:cstheme="majorBidi"/>
-          <w:sz w:val="24"/>
-          <w:szCs w:val="24"/>
-        </w:rPr>
-        <w:t>E</w:t>
-      </w:r>
-    </w:p>
-    <w:p>
-      <w:pPr>
-        <w:spacing w:after="0" w:line="360" w:lineRule="auto"/>
-        <w:rPr>
-          <w:rFonts w:asciiTheme="majorBidi" w:hAnsiTheme="majorBidi" w:cstheme="majorBidi"/>
-          <w:sz w:val="24"/>
-          <w:szCs w:val="24"/>
-        </w:rPr>
-      </w:pPr>
-    </w:p>
-    <w:p>
-      <w:pPr>
-        <w:pStyle w:val="Titre3"/>
-        <w:spacing w:after="0" w:line="360" w:lineRule="auto"/>
-      </w:pPr>
-      <w:bookmarkStart w:id="28" w:name="_Toc151900846"/>
-      <w:r>
-        <w:t>2 - Gestion quotidienne des enclos</w:t>
-      </w:r>
-      <w:bookmarkEnd w:id="28"/>
-    </w:p>
-    <w:p>
-      <w:pPr>
-        <w:spacing w:after="0" w:line="360" w:lineRule="auto"/>
-        <w:rPr>
-          <w:rFonts w:asciiTheme="majorBidi" w:hAnsiTheme="majorBidi" w:cstheme="majorBidi"/>
-          <w:sz w:val="24"/>
-          <w:szCs w:val="24"/>
-        </w:rPr>
-      </w:pPr>
-      <w:r>
-        <w:rPr>
-          <w:rFonts w:asciiTheme="majorBidi" w:hAnsiTheme="majorBidi" w:cstheme="majorBidi"/>
-          <w:sz w:val="24"/>
-          <w:szCs w:val="24"/>
-        </w:rPr>
-        <w:t>E</w:t>
-      </w:r>
-    </w:p>
-    <w:p>
-      <w:pPr>
-        <w:spacing w:after="0" w:line="360" w:lineRule="auto"/>
-        <w:rPr>
-          <w:rFonts w:asciiTheme="majorBidi" w:hAnsiTheme="majorBidi" w:cstheme="majorBidi"/>
-          <w:sz w:val="24"/>
-          <w:szCs w:val="24"/>
-        </w:rPr>
-      </w:pPr>
-    </w:p>
-    <w:p>
-      <w:pPr>
-        <w:pStyle w:val="Titre3"/>
-        <w:spacing w:after="0" w:line="360" w:lineRule="auto"/>
-      </w:pPr>
-      <w:bookmarkStart w:id="29" w:name="_Toc151900847"/>
-      <w:r>
-        <w:t>3 - Interaction avec les créatures</w:t>
-      </w:r>
-      <w:bookmarkEnd w:id="29"/>
-    </w:p>
-    <w:p>
-      <w:pPr>
-        <w:spacing w:after="0" w:line="360" w:lineRule="auto"/>
-        <w:rPr>
-          <w:rFonts w:asciiTheme="majorBidi" w:hAnsiTheme="majorBidi" w:cstheme="majorBidi"/>
-          <w:sz w:val="24"/>
-          <w:szCs w:val="24"/>
-        </w:rPr>
-      </w:pPr>
-      <w:r>
-        <w:rPr>
-          <w:rFonts w:asciiTheme="majorBidi" w:hAnsiTheme="majorBidi" w:cstheme="majorBidi"/>
-          <w:sz w:val="24"/>
-          <w:szCs w:val="24"/>
-        </w:rPr>
-        <w:t>E</w:t>
-      </w:r>
-    </w:p>
-    <w:p>
-      <w:pPr>
-        <w:spacing w:after="0" w:line="360" w:lineRule="auto"/>
-        <w:rPr>
-          <w:rFonts w:asciiTheme="majorBidi" w:hAnsiTheme="majorBidi" w:cstheme="majorBidi"/>
-          <w:sz w:val="24"/>
-          <w:szCs w:val="24"/>
-        </w:rPr>
-      </w:pPr>
-    </w:p>
-    <w:p>
-      <w:pPr>
-        <w:pStyle w:val="Titre3"/>
-        <w:spacing w:after="0" w:line="360" w:lineRule="auto"/>
-      </w:pPr>
-      <w:bookmarkStart w:id="30" w:name="_Toc151900848"/>
-      <w:r>
-        <w:t>4. Suivi de la reproduction et des naissances</w:t>
-      </w:r>
-      <w:bookmarkEnd w:id="30"/>
-    </w:p>
-    <w:p>
-      <w:pPr>
-        <w:spacing w:after="0" w:line="360" w:lineRule="auto"/>
-        <w:rPr>
-          <w:rFonts w:asciiTheme="majorBidi" w:hAnsiTheme="majorBidi" w:cstheme="majorBidi"/>
-          <w:sz w:val="24"/>
-          <w:szCs w:val="24"/>
-        </w:rPr>
-      </w:pPr>
-      <w:r>
-        <w:rPr>
-          <w:rFonts w:asciiTheme="majorBidi" w:hAnsiTheme="majorBidi" w:cstheme="majorBidi"/>
-          <w:sz w:val="24"/>
-          <w:szCs w:val="24"/>
-        </w:rPr>
-        <w:t>E</w:t>
-      </w:r>
-    </w:p>
-    <w:p>
-      <w:pPr>
-        <w:spacing w:after="0" w:line="360" w:lineRule="auto"/>
-        <w:rPr>
-          <w:rFonts w:asciiTheme="majorBidi" w:hAnsiTheme="majorBidi" w:cstheme="majorBidi"/>
-          <w:sz w:val="24"/>
-          <w:szCs w:val="24"/>
-        </w:rPr>
-      </w:pPr>
-    </w:p>
-    <w:p>
-      <w:pPr>
-        <w:pStyle w:val="Titre3"/>
-        <w:spacing w:after="0" w:line="360" w:lineRule="auto"/>
-      </w:pPr>
-      <w:bookmarkStart w:id="31" w:name="_Toc151900849"/>
-      <w:r>
-        <w:t>5 - Gestion du temps dans le zoo</w:t>
-      </w:r>
-      <w:bookmarkEnd w:id="31"/>
-    </w:p>
-    <w:p>
-      <w:pPr>
-        <w:spacing w:after="0" w:line="360" w:lineRule="auto"/>
-        <w:rPr>
-          <w:rFonts w:asciiTheme="majorBidi" w:hAnsiTheme="majorBidi" w:cstheme="majorBidi"/>
-          <w:sz w:val="24"/>
-          <w:szCs w:val="24"/>
-        </w:rPr>
-      </w:pPr>
-      <w:r>
-        <w:rPr>
-          <w:rFonts w:asciiTheme="majorBidi" w:hAnsiTheme="majorBidi" w:cstheme="majorBidi"/>
-          <w:sz w:val="24"/>
-          <w:szCs w:val="24"/>
-        </w:rPr>
-        <w:t>E</w:t>
-      </w:r>
-    </w:p>
-    <w:p>
-      <w:pPr>
-        <w:spacing w:after="0" w:line="360" w:lineRule="auto"/>
-        <w:rPr>
-          <w:rFonts w:asciiTheme="majorBidi" w:hAnsiTheme="majorBidi" w:cstheme="majorBidi"/>
-          <w:sz w:val="24"/>
-          <w:szCs w:val="24"/>
-        </w:rPr>
-      </w:pPr>
-    </w:p>
-    <w:p>
-      <w:pPr>
-        <w:pStyle w:val="Titre2"/>
-      </w:pPr>
-      <w:bookmarkStart w:id="32" w:name="_Toc151900850"/>
-      <w:r>
-        <w:t>B – Exemple de scénario complet</w:t>
-      </w:r>
-      <w:bookmarkEnd w:id="32"/>
-    </w:p>
-    <w:p>
-      <w:pPr>
-        <w:spacing w:after="0" w:line="360" w:lineRule="auto"/>
-        <w:rPr>
-          <w:rFonts w:asciiTheme="majorBidi" w:hAnsiTheme="majorBidi" w:cstheme="majorBidi"/>
-          <w:sz w:val="24"/>
-          <w:szCs w:val="24"/>
-        </w:rPr>
-      </w:pPr>
-      <w:r>
-        <w:rPr>
-          <w:rFonts w:asciiTheme="majorBidi" w:hAnsiTheme="majorBidi" w:cstheme="majorBidi"/>
-          <w:sz w:val="24"/>
-          <w:szCs w:val="24"/>
-        </w:rPr>
+      <w:bookmarkStart w:id="38" w:name="_Toc151900856"/>
+      <w:r>
         <w:lastRenderedPageBreak/>
-        <w:t>…</w:t>
-      </w:r>
-    </w:p>
-    <w:p>
-      <w:pPr>
-        <w:spacing w:after="0" w:line="360" w:lineRule="auto"/>
-        <w:rPr>
-          <w:rFonts w:asciiTheme="majorBidi" w:hAnsiTheme="majorBidi" w:cstheme="majorBidi"/>
-          <w:sz w:val="24"/>
-          <w:szCs w:val="24"/>
-        </w:rPr>
-      </w:pPr>
-    </w:p>
-    <w:p>
-      <w:pPr>
-        <w:spacing w:after="0" w:line="360" w:lineRule="auto"/>
-        <w:rPr>
-          <w:rFonts w:asciiTheme="majorBidi" w:hAnsiTheme="majorBidi" w:cstheme="majorBidi"/>
-          <w:sz w:val="24"/>
-          <w:szCs w:val="24"/>
-        </w:rPr>
-      </w:pPr>
-    </w:p>
-    <w:p>
-      <w:pPr>
-        <w:pStyle w:val="Titre1"/>
-        <w:spacing w:after="0" w:line="360" w:lineRule="auto"/>
-      </w:pPr>
-      <w:bookmarkStart w:id="33" w:name="_Toc151900851"/>
-      <w:r>
-        <w:t>I</w:t>
-      </w:r>
-      <w:r>
-        <w:t>V - Gestion du Temps</w:t>
-      </w:r>
-      <w:bookmarkEnd w:id="33"/>
-    </w:p>
-    <w:p>
-      <w:pPr>
-        <w:spacing w:after="0" w:line="360" w:lineRule="auto"/>
-        <w:rPr>
-          <w:rFonts w:asciiTheme="majorBidi" w:hAnsiTheme="majorBidi" w:cstheme="majorBidi"/>
-          <w:sz w:val="24"/>
-          <w:szCs w:val="24"/>
-        </w:rPr>
-      </w:pPr>
-    </w:p>
-    <w:p>
-      <w:pPr>
-        <w:pStyle w:val="Titre2"/>
-        <w:spacing w:after="0" w:line="360" w:lineRule="auto"/>
-      </w:pPr>
-      <w:bookmarkStart w:id="34" w:name="_Toc151900852"/>
-      <w:r>
-        <w:t>A - Passage annuel</w:t>
-      </w:r>
-      <w:bookmarkEnd w:id="34"/>
-      <w:r>
-        <w:t xml:space="preserve"> </w:t>
-      </w:r>
-    </w:p>
-    <w:p>
-      <w:pPr>
-        <w:spacing w:after="0" w:line="360" w:lineRule="auto"/>
-        <w:jc w:val="both"/>
-        <w:rPr>
-          <w:rFonts w:asciiTheme="majorBidi" w:hAnsiTheme="majorBidi" w:cstheme="majorBidi"/>
-          <w:sz w:val="24"/>
-          <w:szCs w:val="24"/>
-        </w:rPr>
-      </w:pPr>
-      <w:r>
-        <w:rPr>
-          <w:rFonts w:asciiTheme="majorBidi" w:hAnsiTheme="majorBidi" w:cstheme="majorBidi"/>
-          <w:sz w:val="24"/>
-          <w:szCs w:val="24"/>
-        </w:rPr>
-        <w:tab/>
-      </w:r>
-      <w:r>
-        <w:rPr>
-          <w:rFonts w:asciiTheme="majorBidi" w:hAnsiTheme="majorBidi" w:cstheme="majorBidi"/>
-          <w:sz w:val="24"/>
-          <w:szCs w:val="24"/>
-        </w:rPr>
-        <w:t>À la fin de chaque année, une évaluation complète se déroule, mettant en évidence les vies et les événements au sein de votre zoo.</w:t>
-      </w:r>
-      <w:r>
-        <w:rPr>
-          <w:rFonts w:asciiTheme="majorBidi" w:hAnsiTheme="majorBidi" w:cstheme="majorBidi"/>
-          <w:sz w:val="24"/>
-          <w:szCs w:val="24"/>
-        </w:rPr>
-        <w:t xml:space="preserve"> </w:t>
-      </w:r>
-      <w:r>
-        <w:rPr>
-          <w:rFonts w:asciiTheme="majorBidi" w:hAnsiTheme="majorBidi" w:cstheme="majorBidi"/>
-          <w:sz w:val="24"/>
-          <w:szCs w:val="24"/>
-        </w:rPr>
-        <w:t>Réfléchissez au passage du temps en observant le cycle naturel de la vie, y compris le vieillissement et l'émergence des nouveau-nés.</w:t>
-      </w:r>
-      <w:r>
-        <w:rPr>
-          <w:rFonts w:asciiTheme="majorBidi" w:hAnsiTheme="majorBidi" w:cstheme="majorBidi"/>
-          <w:sz w:val="24"/>
-          <w:szCs w:val="24"/>
-        </w:rPr>
-        <w:t xml:space="preserve"> En effet, une liste des créatures mortes et des nouvelles naissances sera faite à chaque passage d’une année.</w:t>
-      </w:r>
-      <w:r>
-        <w:rPr>
-          <w:rFonts w:asciiTheme="majorBidi" w:hAnsiTheme="majorBidi" w:cstheme="majorBidi"/>
-          <w:sz w:val="24"/>
-          <w:szCs w:val="24"/>
-        </w:rPr>
-        <w:t xml:space="preserve"> </w:t>
-      </w:r>
-      <w:r>
-        <w:rPr>
-          <w:rFonts w:asciiTheme="majorBidi" w:hAnsiTheme="majorBidi" w:cstheme="majorBidi"/>
-          <w:sz w:val="24"/>
-          <w:szCs w:val="24"/>
-        </w:rPr>
-        <w:t>Il faudra aussi faire attention à la</w:t>
-      </w:r>
-      <w:r>
-        <w:rPr>
-          <w:rFonts w:asciiTheme="majorBidi" w:hAnsiTheme="majorBidi" w:cstheme="majorBidi"/>
-          <w:sz w:val="24"/>
-          <w:szCs w:val="24"/>
-        </w:rPr>
-        <w:t xml:space="preserve"> dégradation qui accompagne le passage du temps</w:t>
-      </w:r>
-      <w:r>
-        <w:rPr>
-          <w:rFonts w:asciiTheme="majorBidi" w:hAnsiTheme="majorBidi" w:cstheme="majorBidi"/>
-          <w:sz w:val="24"/>
-          <w:szCs w:val="24"/>
-        </w:rPr>
-        <w:t xml:space="preserve"> (que ce soit au niveau de l’état des enclos, mais aussi sur les différentes caractéristiques des créatures).</w:t>
-      </w:r>
-    </w:p>
-    <w:p>
-      <w:pPr>
-        <w:spacing w:after="0" w:line="360" w:lineRule="auto"/>
-        <w:rPr>
-          <w:rFonts w:asciiTheme="majorBidi" w:hAnsiTheme="majorBidi" w:cstheme="majorBidi"/>
-          <w:sz w:val="24"/>
-          <w:szCs w:val="24"/>
-        </w:rPr>
-      </w:pPr>
-    </w:p>
-    <w:p>
-      <w:pPr>
-        <w:pStyle w:val="Titre2"/>
-        <w:spacing w:after="0" w:line="360" w:lineRule="auto"/>
-      </w:pPr>
-      <w:bookmarkStart w:id="35" w:name="_Toc151900853"/>
-      <w:r>
-        <w:t>B - Effets des actions sur le temps</w:t>
-      </w:r>
-      <w:bookmarkEnd w:id="35"/>
-    </w:p>
-    <w:p>
-      <w:pPr>
-        <w:spacing w:after="0" w:line="360" w:lineRule="auto"/>
-        <w:jc w:val="both"/>
-        <w:rPr>
-          <w:rFonts w:asciiTheme="majorBidi" w:hAnsiTheme="majorBidi" w:cstheme="majorBidi"/>
-          <w:sz w:val="24"/>
-          <w:szCs w:val="24"/>
-        </w:rPr>
-      </w:pPr>
-      <w:r>
-        <w:rPr>
-          <w:rFonts w:asciiTheme="majorBidi" w:hAnsiTheme="majorBidi" w:cstheme="majorBidi"/>
-          <w:sz w:val="24"/>
-          <w:szCs w:val="24"/>
-        </w:rPr>
-        <w:tab/>
-      </w:r>
-      <w:r>
-        <w:rPr>
-          <w:rFonts w:asciiTheme="majorBidi" w:hAnsiTheme="majorBidi" w:cstheme="majorBidi"/>
-          <w:sz w:val="24"/>
-          <w:szCs w:val="24"/>
-        </w:rPr>
-        <w:t>Chaque action que vous entreprenez s'accompagne d'une durée spécifique</w:t>
-      </w:r>
-      <w:r>
-        <w:rPr>
-          <w:rFonts w:asciiTheme="majorBidi" w:hAnsiTheme="majorBidi" w:cstheme="majorBidi"/>
-          <w:sz w:val="24"/>
-          <w:szCs w:val="24"/>
-        </w:rPr>
-        <w:t xml:space="preserve"> (qui est indiqué à côté de chaque action)</w:t>
-      </w:r>
-      <w:r>
-        <w:rPr>
-          <w:rFonts w:asciiTheme="majorBidi" w:hAnsiTheme="majorBidi" w:cstheme="majorBidi"/>
-          <w:sz w:val="24"/>
-          <w:szCs w:val="24"/>
-        </w:rPr>
-        <w:t>, influençant le déroulement des événements dans votre zoo. Lorsque vous vous engagez dans diverses activités, soyez attentif aux conséquences temporelles, en veillant à ce que vos décisions stratégiques s'alignent sur la chronologie de l'existence de votre zoo.</w:t>
-      </w:r>
-    </w:p>
-    <w:p>
-      <w:pPr>
-        <w:spacing w:after="0" w:line="360" w:lineRule="auto"/>
-        <w:rPr>
-          <w:rFonts w:asciiTheme="majorBidi" w:hAnsiTheme="majorBidi" w:cstheme="majorBidi"/>
-          <w:sz w:val="24"/>
-          <w:szCs w:val="24"/>
-        </w:rPr>
-      </w:pPr>
-    </w:p>
-    <w:p>
-      <w:pPr>
-        <w:spacing w:after="0" w:line="360" w:lineRule="auto"/>
-        <w:rPr>
-          <w:rFonts w:asciiTheme="majorBidi" w:hAnsiTheme="majorBidi" w:cstheme="majorBidi"/>
-          <w:sz w:val="24"/>
-          <w:szCs w:val="24"/>
-        </w:rPr>
-      </w:pPr>
-    </w:p>
-    <w:p>
-      <w:pPr>
-        <w:pStyle w:val="Titre1"/>
-        <w:spacing w:after="0" w:line="360" w:lineRule="auto"/>
-      </w:pPr>
-      <w:bookmarkStart w:id="36" w:name="_Toc151900854"/>
-      <w:r>
-        <w:t>V – Dépannage</w:t>
-      </w:r>
-      <w:bookmarkEnd w:id="36"/>
-    </w:p>
-    <w:p>
-      <w:pPr>
-        <w:spacing w:after="0" w:line="360" w:lineRule="auto"/>
-        <w:rPr>
-          <w:rFonts w:asciiTheme="majorBidi" w:hAnsiTheme="majorBidi" w:cstheme="majorBidi"/>
-          <w:sz w:val="24"/>
-          <w:szCs w:val="24"/>
-        </w:rPr>
-      </w:pPr>
-    </w:p>
-    <w:p>
-      <w:pPr>
-        <w:pStyle w:val="Titre2"/>
-        <w:spacing w:after="0" w:line="360" w:lineRule="auto"/>
-      </w:pPr>
-      <w:bookmarkStart w:id="37" w:name="_Toc151900855"/>
-      <w:r>
-        <w:t>A - Messages d'erreur courants</w:t>
-      </w:r>
-      <w:bookmarkEnd w:id="37"/>
-    </w:p>
-    <w:p>
-      <w:pPr>
-        <w:spacing w:after="0" w:line="360" w:lineRule="auto"/>
-        <w:rPr>
-          <w:rFonts w:asciiTheme="majorBidi" w:hAnsiTheme="majorBidi" w:cstheme="majorBidi"/>
-          <w:sz w:val="24"/>
-          <w:szCs w:val="24"/>
-        </w:rPr>
-      </w:pPr>
-      <w:r>
-        <w:rPr>
-          <w:rFonts w:asciiTheme="majorBidi" w:hAnsiTheme="majorBidi" w:cstheme="majorBidi"/>
-          <w:sz w:val="24"/>
-          <w:szCs w:val="24"/>
-        </w:rPr>
-        <w:t>E</w:t>
-      </w:r>
-    </w:p>
-    <w:p>
-      <w:pPr>
-        <w:spacing w:after="0" w:line="360" w:lineRule="auto"/>
-        <w:rPr>
-          <w:rFonts w:asciiTheme="majorBidi" w:hAnsiTheme="majorBidi" w:cstheme="majorBidi"/>
-          <w:sz w:val="24"/>
-          <w:szCs w:val="24"/>
-        </w:rPr>
-      </w:pPr>
-    </w:p>
-    <w:p>
-      <w:pPr>
-        <w:pStyle w:val="Titre2"/>
-        <w:spacing w:after="0" w:line="360" w:lineRule="auto"/>
-      </w:pPr>
-      <w:bookmarkStart w:id="38" w:name="_Toc151900856"/>
-      <w:r>
         <w:t>B - Solutions possibles</w:t>
       </w:r>
       <w:bookmarkEnd w:id="38"/>

</xml_diff>